<commit_message>
Added last lectures math-logic, 25.02.22
</commit_message>
<xml_diff>
--- a/Дискретная математика.docx
+++ b/Дискретная математика.docx
@@ -499,6 +499,7 @@
         </w:rPr>
         <w:t xml:space="preserve">, </w:t>
       </w:r>
+      <w:proofErr w:type="spellStart"/>
       <w:r>
         <w:rPr>
           <w:rFonts w:eastAsiaTheme="minorEastAsia"/>
@@ -506,6 +507,7 @@
         </w:rPr>
         <w:t>n</w:t>
       </w:r>
+      <w:proofErr w:type="spellEnd"/>
       <w:r>
         <w:rPr>
           <w:rFonts w:eastAsiaTheme="minorEastAsia"/>
@@ -1661,6 +1663,7 @@
         </w:rPr>
         <w:t xml:space="preserve"> </w:t>
       </w:r>
+      <w:proofErr w:type="spellStart"/>
       <w:r>
         <w:rPr>
           <w:rFonts w:eastAsiaTheme="minorEastAsia"/>
@@ -1701,6 +1704,7 @@
         </w:rPr>
         <w:t>ан</w:t>
       </w:r>
+      <w:proofErr w:type="spellEnd"/>
       <w:r>
         <w:rPr>
           <w:rFonts w:eastAsiaTheme="minorEastAsia"/>
@@ -1950,13 +1954,3136 @@
     </w:p>
     <w:p>
       <w:pPr>
-        <w:rPr>
-          <w:rFonts w:eastAsiaTheme="minorEastAsia"/>
-        </w:rPr>
-      </w:pPr>
-    </w:p>
-    <w:p>
-      <w:pPr>
+        <w:jc w:val="center"/>
+        <w:rPr>
+          <w:rFonts w:eastAsiaTheme="minorEastAsia"/>
+          <w:sz w:val="30"/>
+          <w:szCs w:val="30"/>
+        </w:rPr>
+      </w:pPr>
+      <w:r>
+        <w:rPr>
+          <w:rFonts w:eastAsiaTheme="minorEastAsia"/>
+          <w:sz w:val="30"/>
+          <w:szCs w:val="30"/>
+        </w:rPr>
+        <w:t>Изображение множеств</w:t>
+      </w:r>
+    </w:p>
+    <w:p>
+      <w:pPr>
+        <w:pStyle w:val="a4"/>
+        <w:rPr>
+          <w:rFonts w:eastAsiaTheme="minorEastAsia"/>
+        </w:rPr>
+      </w:pPr>
+      <w:proofErr w:type="spellStart"/>
+      <w:r>
+        <w:rPr>
+          <w:rFonts w:eastAsiaTheme="minorEastAsia"/>
+        </w:rPr>
+        <w:t>Мн-ва</w:t>
+      </w:r>
+      <w:proofErr w:type="spellEnd"/>
+      <w:r>
+        <w:rPr>
+          <w:rFonts w:eastAsiaTheme="minorEastAsia"/>
+        </w:rPr>
+        <w:t xml:space="preserve"> удобно изображать с помощью кругов Эйлера</w:t>
+      </w:r>
+      <w:r>
+        <w:rPr>
+          <w:rFonts w:eastAsiaTheme="minorEastAsia"/>
+        </w:rPr>
+        <w:t xml:space="preserve"> </w:t>
+      </w:r>
+      <w:r>
+        <w:rPr>
+          <w:rFonts w:eastAsiaTheme="minorEastAsia"/>
+        </w:rPr>
+        <w:t>(</w:t>
+      </w:r>
+      <w:proofErr w:type="spellStart"/>
+      <w:r>
+        <w:rPr>
+          <w:rFonts w:eastAsiaTheme="minorEastAsia"/>
+        </w:rPr>
+        <w:t>диограмм</w:t>
+      </w:r>
+      <w:proofErr w:type="spellEnd"/>
+      <w:r>
+        <w:rPr>
+          <w:rFonts w:eastAsiaTheme="minorEastAsia"/>
+        </w:rPr>
+        <w:t xml:space="preserve"> Венна) </w:t>
+      </w:r>
+      <w:hyperlink r:id="rId5" w:history="1">
+        <w:r>
+          <w:rPr>
+            <w:rStyle w:val="a5"/>
+            <w:rFonts w:eastAsiaTheme="minorEastAsia"/>
+          </w:rPr>
+          <w:t>https://photos.app.goo.gl/uNvURCUdz7o2gXX27</w:t>
+        </w:r>
+      </w:hyperlink>
+    </w:p>
+    <w:p>
+      <w:pPr>
+        <w:pStyle w:val="a4"/>
+        <w:rPr>
+          <w:rFonts w:eastAsiaTheme="minorEastAsia"/>
+        </w:rPr>
+      </w:pPr>
+    </w:p>
+    <w:p>
+      <w:pPr>
+        <w:pStyle w:val="a4"/>
+        <w:jc w:val="center"/>
+        <w:rPr>
+          <w:rFonts w:eastAsiaTheme="minorEastAsia"/>
+          <w:sz w:val="30"/>
+          <w:szCs w:val="30"/>
+        </w:rPr>
+      </w:pPr>
+      <w:r>
+        <w:rPr>
+          <w:rFonts w:eastAsiaTheme="minorEastAsia"/>
+          <w:sz w:val="30"/>
+          <w:szCs w:val="30"/>
+        </w:rPr>
+        <w:t>Основные операции над множествами</w:t>
+      </w:r>
+    </w:p>
+    <w:p>
+      <w:pPr>
+        <w:pStyle w:val="a4"/>
+        <w:numPr>
+          <w:ilvl w:val="0"/>
+          <w:numId w:val="7"/>
+        </w:numPr>
+        <w:rPr>
+          <w:rFonts w:eastAsiaTheme="minorEastAsia"/>
+        </w:rPr>
+      </w:pPr>
+      <w:r>
+        <w:rPr>
+          <w:rFonts w:eastAsiaTheme="minorEastAsia"/>
+        </w:rPr>
+        <w:t xml:space="preserve">Пересечение </w:t>
+      </w:r>
+      <w:proofErr w:type="spellStart"/>
+      <w:r>
+        <w:rPr>
+          <w:rFonts w:eastAsiaTheme="minorEastAsia"/>
+        </w:rPr>
+        <w:t>мн</w:t>
+      </w:r>
+      <w:proofErr w:type="spellEnd"/>
+      <w:r>
+        <w:rPr>
+          <w:rFonts w:eastAsiaTheme="minorEastAsia"/>
+        </w:rPr>
+        <w:t>-в</w:t>
+      </w:r>
+      <w:r>
+        <w:rPr>
+          <w:rFonts w:eastAsiaTheme="minorEastAsia"/>
+        </w:rPr>
+        <w:t>:</w:t>
+      </w:r>
+      <w:r>
+        <w:rPr>
+          <w:rFonts w:eastAsiaTheme="minorEastAsia"/>
+        </w:rPr>
+        <w:t xml:space="preserve"> </w:t>
+      </w:r>
+      <w:r>
+        <w:rPr>
+          <w:rFonts w:eastAsiaTheme="minorEastAsia"/>
+        </w:rPr>
+        <w:t xml:space="preserve"> </w:t>
+      </w:r>
+      <m:oMath>
+        <m:r>
+          <w:rPr>
+            <w:rFonts w:ascii="Cambria Math" w:eastAsiaTheme="minorEastAsia" w:hAnsi="Cambria Math"/>
+            <w:lang w:val="en-US"/>
+          </w:rPr>
+          <m:t>A</m:t>
+        </m:r>
+        <m:r>
+          <w:rPr>
+            <w:rFonts w:ascii="Cambria Math" w:eastAsiaTheme="minorEastAsia" w:hAnsi="Cambria Math"/>
+          </w:rPr>
+          <m:t xml:space="preserve"> ∩B=</m:t>
+        </m:r>
+        <m:d>
+          <m:dPr>
+            <m:begChr m:val="{"/>
+            <m:endChr m:val="|"/>
+            <m:ctrlPr>
+              <w:rPr>
+                <w:rFonts w:ascii="Cambria Math" w:eastAsiaTheme="minorEastAsia" w:hAnsi="Cambria Math"/>
+                <w:i/>
+              </w:rPr>
+            </m:ctrlPr>
+          </m:dPr>
+          <m:e>
+            <m:r>
+              <w:rPr>
+                <w:rFonts w:ascii="Cambria Math" w:eastAsiaTheme="minorEastAsia" w:hAnsi="Cambria Math"/>
+              </w:rPr>
+              <m:t>x</m:t>
+            </m:r>
+          </m:e>
+        </m:d>
+        <m:r>
+          <w:rPr>
+            <w:rFonts w:ascii="Cambria Math" w:eastAsiaTheme="minorEastAsia" w:hAnsi="Cambria Math"/>
+          </w:rPr>
+          <m:t xml:space="preserve">x ∈A и </m:t>
+        </m:r>
+        <m:r>
+          <w:rPr>
+            <w:rFonts w:ascii="Cambria Math" w:eastAsiaTheme="minorEastAsia" w:hAnsi="Cambria Math"/>
+            <w:lang w:val="en-US"/>
+          </w:rPr>
+          <m:t>x</m:t>
+        </m:r>
+        <m:r>
+          <w:rPr>
+            <w:rFonts w:ascii="Cambria Math" w:eastAsiaTheme="minorEastAsia" w:hAnsi="Cambria Math"/>
+          </w:rPr>
+          <m:t xml:space="preserve"> ∈</m:t>
+        </m:r>
+        <m:r>
+          <w:rPr>
+            <w:rFonts w:ascii="Cambria Math" w:eastAsiaTheme="minorEastAsia" w:hAnsi="Cambria Math"/>
+            <w:lang w:val="en-US"/>
+          </w:rPr>
+          <m:t>B</m:t>
+        </m:r>
+        <m:r>
+          <w:rPr>
+            <w:rFonts w:ascii="Cambria Math" w:eastAsiaTheme="minorEastAsia" w:hAnsi="Cambria Math"/>
+          </w:rPr>
+          <m:t>}</m:t>
+        </m:r>
+      </m:oMath>
+    </w:p>
+    <w:p>
+      <w:pPr>
+        <w:pStyle w:val="a4"/>
+        <w:rPr>
+          <w:rFonts w:eastAsiaTheme="minorEastAsia"/>
+        </w:rPr>
+      </w:pPr>
+      <w:r>
+        <w:rPr>
+          <w:rFonts w:eastAsiaTheme="minorEastAsia"/>
+        </w:rPr>
+        <w:t>Содержит только те элементы, которые есть в обоих множествах</w:t>
+      </w:r>
+    </w:p>
+    <w:p>
+      <w:pPr>
+        <w:pStyle w:val="a4"/>
+        <w:numPr>
+          <w:ilvl w:val="0"/>
+          <w:numId w:val="7"/>
+        </w:numPr>
+        <w:rPr>
+          <w:rFonts w:eastAsiaTheme="minorEastAsia"/>
+        </w:rPr>
+      </w:pPr>
+      <w:r>
+        <w:rPr>
+          <w:rFonts w:eastAsiaTheme="minorEastAsia"/>
+        </w:rPr>
+        <w:t>Объединение множеств</w:t>
+      </w:r>
+      <w:r>
+        <w:rPr>
+          <w:rFonts w:eastAsiaTheme="minorEastAsia"/>
+        </w:rPr>
+        <w:t>:</w:t>
+      </w:r>
+      <w:r>
+        <w:rPr>
+          <w:rFonts w:eastAsiaTheme="minorEastAsia"/>
+        </w:rPr>
+        <w:t xml:space="preserve"> </w:t>
+      </w:r>
+      <w:r>
+        <w:rPr>
+          <w:rFonts w:eastAsiaTheme="minorEastAsia"/>
+        </w:rPr>
+        <w:t xml:space="preserve"> </w:t>
+      </w:r>
+      <m:oMath>
+        <m:r>
+          <w:rPr>
+            <w:rFonts w:ascii="Cambria Math" w:eastAsiaTheme="minorEastAsia" w:hAnsi="Cambria Math"/>
+            <w:lang w:val="en-US"/>
+          </w:rPr>
+          <m:t>A</m:t>
+        </m:r>
+        <m:r>
+          <w:rPr>
+            <w:rFonts w:ascii="Cambria Math" w:eastAsiaTheme="minorEastAsia" w:hAnsi="Cambria Math"/>
+          </w:rPr>
+          <m:t xml:space="preserve"> ∪</m:t>
+        </m:r>
+        <m:r>
+          <w:rPr>
+            <w:rFonts w:ascii="Cambria Math" w:eastAsiaTheme="minorEastAsia" w:hAnsi="Cambria Math"/>
+            <w:lang w:val="en-US"/>
+          </w:rPr>
+          <m:t>B</m:t>
+        </m:r>
+        <m:r>
+          <w:rPr>
+            <w:rFonts w:ascii="Cambria Math" w:eastAsiaTheme="minorEastAsia" w:hAnsi="Cambria Math"/>
+          </w:rPr>
+          <m:t>=</m:t>
+        </m:r>
+        <m:d>
+          <m:dPr>
+            <m:begChr m:val="{"/>
+            <m:endChr m:val="|"/>
+            <m:ctrlPr>
+              <w:rPr>
+                <w:rFonts w:ascii="Cambria Math" w:eastAsiaTheme="minorEastAsia" w:hAnsi="Cambria Math"/>
+                <w:i/>
+                <w:lang w:val="en-US"/>
+              </w:rPr>
+            </m:ctrlPr>
+          </m:dPr>
+          <m:e>
+            <m:r>
+              <w:rPr>
+                <w:rFonts w:ascii="Cambria Math" w:eastAsiaTheme="minorEastAsia" w:hAnsi="Cambria Math"/>
+                <w:lang w:val="en-US"/>
+              </w:rPr>
+              <m:t>x</m:t>
+            </m:r>
+          </m:e>
+        </m:d>
+        <m:r>
+          <w:rPr>
+            <w:rFonts w:ascii="Cambria Math" w:eastAsiaTheme="minorEastAsia" w:hAnsi="Cambria Math"/>
+            <w:lang w:val="en-US"/>
+          </w:rPr>
+          <m:t>x</m:t>
+        </m:r>
+        <m:r>
+          <w:rPr>
+            <w:rFonts w:ascii="Cambria Math" w:eastAsiaTheme="minorEastAsia" w:hAnsi="Cambria Math"/>
+          </w:rPr>
+          <m:t>∈</m:t>
+        </m:r>
+        <m:r>
+          <w:rPr>
+            <w:rFonts w:ascii="Cambria Math" w:eastAsiaTheme="minorEastAsia" w:hAnsi="Cambria Math"/>
+            <w:lang w:val="en-US"/>
+          </w:rPr>
+          <m:t>A</m:t>
+        </m:r>
+        <m:r>
+          <w:rPr>
+            <w:rFonts w:ascii="Cambria Math" w:eastAsiaTheme="minorEastAsia" w:hAnsi="Cambria Math"/>
+          </w:rPr>
+          <m:t xml:space="preserve"> или </m:t>
+        </m:r>
+        <m:r>
+          <w:rPr>
+            <w:rFonts w:ascii="Cambria Math" w:eastAsiaTheme="minorEastAsia" w:hAnsi="Cambria Math"/>
+            <w:lang w:val="en-US"/>
+          </w:rPr>
+          <m:t>x</m:t>
+        </m:r>
+        <m:r>
+          <w:rPr>
+            <w:rFonts w:ascii="Cambria Math" w:eastAsiaTheme="minorEastAsia" w:hAnsi="Cambria Math"/>
+          </w:rPr>
+          <m:t xml:space="preserve"> ∈</m:t>
+        </m:r>
+        <m:r>
+          <w:rPr>
+            <w:rFonts w:ascii="Cambria Math" w:eastAsiaTheme="minorEastAsia" w:hAnsi="Cambria Math"/>
+            <w:lang w:val="en-US"/>
+          </w:rPr>
+          <m:t>B</m:t>
+        </m:r>
+        <m:r>
+          <w:rPr>
+            <w:rFonts w:ascii="Cambria Math" w:eastAsiaTheme="minorEastAsia" w:hAnsi="Cambria Math"/>
+          </w:rPr>
+          <m:t xml:space="preserve">} </m:t>
+        </m:r>
+      </m:oMath>
+    </w:p>
+    <w:p>
+      <w:pPr>
+        <w:pStyle w:val="a4"/>
+        <w:rPr>
+          <w:rFonts w:eastAsiaTheme="minorEastAsia"/>
+        </w:rPr>
+      </w:pPr>
+      <w:r>
+        <w:rPr>
+          <w:rFonts w:eastAsiaTheme="minorEastAsia"/>
+        </w:rPr>
+        <w:t>Содержит элементы, которые есть хотя бы в одном из множеств</w:t>
+      </w:r>
+    </w:p>
+    <w:p>
+      <w:pPr>
+        <w:pStyle w:val="a4"/>
+        <w:rPr>
+          <w:rFonts w:eastAsiaTheme="minorEastAsia"/>
+        </w:rPr>
+      </w:pPr>
+      <w:hyperlink r:id="rId6" w:history="1">
+        <w:r>
+          <w:rPr>
+            <w:rStyle w:val="a5"/>
+            <w:rFonts w:eastAsiaTheme="minorEastAsia"/>
+          </w:rPr>
+          <w:t>https://photos.app.goo.gl/KeaB9wkW7DyJB9nK9</w:t>
+        </w:r>
+      </w:hyperlink>
+    </w:p>
+    <w:p>
+      <w:pPr>
+        <w:pStyle w:val="a4"/>
+        <w:numPr>
+          <w:ilvl w:val="0"/>
+          <w:numId w:val="7"/>
+        </w:numPr>
+        <w:rPr>
+          <w:rFonts w:eastAsiaTheme="minorEastAsia"/>
+        </w:rPr>
+      </w:pPr>
+      <w:r>
+        <w:rPr>
+          <w:rFonts w:eastAsiaTheme="minorEastAsia"/>
+        </w:rPr>
+        <w:t xml:space="preserve">Разность </w:t>
+      </w:r>
+      <w:proofErr w:type="spellStart"/>
+      <w:r>
+        <w:rPr>
+          <w:rFonts w:eastAsiaTheme="minorEastAsia"/>
+        </w:rPr>
+        <w:t>мн</w:t>
+      </w:r>
+      <w:proofErr w:type="spellEnd"/>
+      <w:r>
+        <w:rPr>
+          <w:rFonts w:eastAsiaTheme="minorEastAsia"/>
+        </w:rPr>
+        <w:t>-в</w:t>
+      </w:r>
+      <w:r>
+        <w:rPr>
+          <w:rFonts w:eastAsiaTheme="minorEastAsia"/>
+        </w:rPr>
+        <w:t>:</w:t>
+      </w:r>
+      <w:r>
+        <w:rPr>
+          <w:rFonts w:eastAsiaTheme="minorEastAsia"/>
+        </w:rPr>
+        <w:t xml:space="preserve"> </w:t>
+      </w:r>
+      <w:r>
+        <w:rPr>
+          <w:rFonts w:eastAsiaTheme="minorEastAsia"/>
+          <w:lang w:val="en-US"/>
+        </w:rPr>
+        <w:t>A</w:t>
+      </w:r>
+      <w:r>
+        <w:rPr>
+          <w:rFonts w:eastAsiaTheme="minorEastAsia"/>
+        </w:rPr>
+        <w:t xml:space="preserve"> \ </w:t>
+      </w:r>
+      <w:r>
+        <w:rPr>
+          <w:rFonts w:eastAsiaTheme="minorEastAsia"/>
+          <w:lang w:val="en-US"/>
+        </w:rPr>
+        <w:t>B</w:t>
+      </w:r>
+      <w:r>
+        <w:rPr>
+          <w:rFonts w:eastAsiaTheme="minorEastAsia"/>
+        </w:rPr>
+        <w:t xml:space="preserve"> </w:t>
+      </w:r>
+      <w:proofErr w:type="gramStart"/>
+      <w:r>
+        <w:rPr>
+          <w:rFonts w:eastAsiaTheme="minorEastAsia"/>
+        </w:rPr>
+        <w:t>={</w:t>
+      </w:r>
+      <w:proofErr w:type="gramEnd"/>
+      <w:r>
+        <w:rPr>
+          <w:rFonts w:eastAsiaTheme="minorEastAsia"/>
+          <w:lang w:val="en-US"/>
+        </w:rPr>
+        <w:t>x</w:t>
+      </w:r>
+      <w:r>
+        <w:rPr>
+          <w:rFonts w:eastAsiaTheme="minorEastAsia"/>
+        </w:rPr>
+        <w:t>|</w:t>
+      </w:r>
+      <w:r>
+        <w:rPr>
+          <w:rFonts w:eastAsiaTheme="minorEastAsia"/>
+          <w:lang w:val="en-US"/>
+        </w:rPr>
+        <w:t>x</w:t>
+      </w:r>
+      <w:r>
+        <w:rPr>
+          <w:rFonts w:eastAsiaTheme="minorEastAsia"/>
+        </w:rPr>
+        <w:t xml:space="preserve"> </w:t>
+      </w:r>
+      <m:oMath>
+        <m:r>
+          <w:rPr>
+            <w:rFonts w:ascii="Cambria Math" w:eastAsiaTheme="minorEastAsia" w:hAnsi="Cambria Math"/>
+          </w:rPr>
+          <m:t>∈</m:t>
+        </m:r>
+      </m:oMath>
+      <w:r>
+        <w:rPr>
+          <w:rFonts w:eastAsiaTheme="minorEastAsia"/>
+        </w:rPr>
+        <w:t xml:space="preserve"> </w:t>
+      </w:r>
+      <w:r>
+        <w:rPr>
+          <w:rFonts w:eastAsiaTheme="minorEastAsia"/>
+          <w:lang w:val="en-US"/>
+        </w:rPr>
+        <w:t>A</w:t>
+      </w:r>
+      <w:r>
+        <w:rPr>
+          <w:rFonts w:eastAsiaTheme="minorEastAsia"/>
+        </w:rPr>
+        <w:t xml:space="preserve">  </w:t>
+      </w:r>
+      <w:r>
+        <w:rPr>
+          <w:rFonts w:eastAsiaTheme="minorEastAsia"/>
+        </w:rPr>
+        <w:t>и</w:t>
+      </w:r>
+      <w:r>
+        <w:rPr>
+          <w:rFonts w:eastAsiaTheme="minorEastAsia"/>
+        </w:rPr>
+        <w:t xml:space="preserve"> </w:t>
+      </w:r>
+      <w:r>
+        <w:rPr>
+          <w:rFonts w:eastAsiaTheme="minorEastAsia"/>
+          <w:lang w:val="en-US"/>
+        </w:rPr>
+        <w:t>x</w:t>
+      </w:r>
+      <w:r>
+        <w:rPr>
+          <w:rFonts w:eastAsiaTheme="minorEastAsia"/>
+        </w:rPr>
+        <w:t xml:space="preserve"> </w:t>
+      </w:r>
+      <m:oMath>
+        <m:r>
+          <w:rPr>
+            <w:rFonts w:ascii="Cambria Math" w:eastAsiaTheme="minorEastAsia" w:hAnsi="Cambria Math"/>
+          </w:rPr>
+          <m:t>∉</m:t>
+        </m:r>
+      </m:oMath>
+      <w:r>
+        <w:rPr>
+          <w:rFonts w:eastAsiaTheme="minorEastAsia"/>
+        </w:rPr>
+        <w:t xml:space="preserve"> </w:t>
+      </w:r>
+      <w:r>
+        <w:rPr>
+          <w:rFonts w:eastAsiaTheme="minorEastAsia"/>
+          <w:lang w:val="en-US"/>
+        </w:rPr>
+        <w:t>B</w:t>
+      </w:r>
+      <w:r>
+        <w:rPr>
+          <w:rFonts w:eastAsiaTheme="minorEastAsia"/>
+        </w:rPr>
+        <w:t xml:space="preserve"> }</w:t>
+      </w:r>
+    </w:p>
+    <w:p>
+      <w:pPr>
+        <w:pStyle w:val="a4"/>
+        <w:rPr>
+          <w:rFonts w:eastAsiaTheme="minorEastAsia"/>
+        </w:rPr>
+      </w:pPr>
+      <w:hyperlink r:id="rId7" w:history="1">
+        <w:r>
+          <w:rPr>
+            <w:rStyle w:val="a5"/>
+            <w:rFonts w:eastAsiaTheme="minorEastAsia"/>
+          </w:rPr>
+          <w:t>https://photos.app.goo.gl/4rHPsJmRYe3ur5xA6</w:t>
+        </w:r>
+      </w:hyperlink>
+    </w:p>
+    <w:p>
+      <w:pPr>
+        <w:pStyle w:val="a4"/>
+        <w:rPr>
+          <w:rFonts w:eastAsiaTheme="minorEastAsia"/>
+        </w:rPr>
+      </w:pPr>
+      <w:r>
+        <w:rPr>
+          <w:rFonts w:eastAsiaTheme="minorEastAsia"/>
+        </w:rPr>
+        <w:t>Содержит те элементы, которые есть в первом множестве, но отсутствуют во втором!</w:t>
+      </w:r>
+    </w:p>
+    <w:p>
+      <w:pPr>
+        <w:pStyle w:val="a4"/>
+        <w:numPr>
+          <w:ilvl w:val="0"/>
+          <w:numId w:val="7"/>
+        </w:numPr>
+        <w:rPr>
+          <w:rFonts w:eastAsiaTheme="minorEastAsia"/>
+        </w:rPr>
+      </w:pPr>
+      <w:r>
+        <w:rPr>
+          <w:rFonts w:eastAsiaTheme="minorEastAsia"/>
+        </w:rPr>
+        <w:t xml:space="preserve">Дополнение к множеству </w:t>
+      </w:r>
+      <m:oMath>
+        <m:acc>
+          <m:accPr>
+            <m:chr m:val="̅"/>
+            <m:ctrlPr>
+              <w:rPr>
+                <w:rFonts w:ascii="Cambria Math" w:eastAsiaTheme="minorEastAsia" w:hAnsi="Cambria Math"/>
+                <w:i/>
+              </w:rPr>
+            </m:ctrlPr>
+          </m:accPr>
+          <m:e>
+            <m:r>
+              <w:rPr>
+                <w:rFonts w:ascii="Cambria Math" w:eastAsiaTheme="minorEastAsia" w:hAnsi="Cambria Math"/>
+                <w:lang w:val="en-US"/>
+              </w:rPr>
+              <m:t>A</m:t>
+            </m:r>
+          </m:e>
+        </m:acc>
+        <m:r>
+          <w:rPr>
+            <w:rFonts w:ascii="Cambria Math" w:eastAsiaTheme="minorEastAsia" w:hAnsi="Cambria Math"/>
+          </w:rPr>
+          <m:t>={x|x∉A}</m:t>
+        </m:r>
+      </m:oMath>
+    </w:p>
+    <w:p>
+      <w:pPr>
+        <w:pStyle w:val="a4"/>
+        <w:rPr>
+          <w:rFonts w:eastAsiaTheme="minorEastAsia"/>
+        </w:rPr>
+      </w:pPr>
+      <w:hyperlink r:id="rId8" w:history="1">
+        <w:r>
+          <w:rPr>
+            <w:rStyle w:val="a5"/>
+            <w:rFonts w:eastAsiaTheme="minorEastAsia"/>
+          </w:rPr>
+          <w:t>https://photos.app.goo.gl/mmrLewrb122PzZ5o7</w:t>
+        </w:r>
+      </w:hyperlink>
+    </w:p>
+    <w:p>
+      <w:pPr>
+        <w:pStyle w:val="a4"/>
+        <w:rPr>
+          <w:rFonts w:eastAsiaTheme="minorEastAsia"/>
+        </w:rPr>
+      </w:pPr>
+      <w:r>
+        <w:rPr>
+          <w:rFonts w:eastAsiaTheme="minorEastAsia"/>
+        </w:rPr>
+        <w:t xml:space="preserve">Содержит только те элементы, которых нет в множестве </w:t>
+      </w:r>
+      <w:r>
+        <w:rPr>
+          <w:rFonts w:eastAsiaTheme="minorEastAsia"/>
+          <w:lang w:val="en-US"/>
+        </w:rPr>
+        <w:t>A</w:t>
+      </w:r>
+      <w:r>
+        <w:rPr>
+          <w:rFonts w:eastAsiaTheme="minorEastAsia"/>
+        </w:rPr>
+        <w:t xml:space="preserve">, но есть в универсальном множестве </w:t>
+      </w:r>
+      <w:r>
+        <w:rPr>
+          <w:rFonts w:eastAsiaTheme="minorEastAsia"/>
+          <w:lang w:val="en-US"/>
+        </w:rPr>
+        <w:t>U</w:t>
+      </w:r>
+      <w:r>
+        <w:rPr>
+          <w:rFonts w:eastAsiaTheme="minorEastAsia"/>
+        </w:rPr>
+        <w:t>.</w:t>
+      </w:r>
+    </w:p>
+    <w:p>
+      <w:pPr>
+        <w:pStyle w:val="a4"/>
+        <w:numPr>
+          <w:ilvl w:val="0"/>
+          <w:numId w:val="7"/>
+        </w:numPr>
+        <w:rPr>
+          <w:rFonts w:eastAsiaTheme="minorEastAsia"/>
+        </w:rPr>
+      </w:pPr>
+      <w:r>
+        <w:rPr>
+          <w:rFonts w:eastAsiaTheme="minorEastAsia"/>
+        </w:rPr>
+        <w:t>Симметричная разность</w:t>
+      </w:r>
+      <w:r>
+        <w:rPr>
+          <w:rFonts w:eastAsiaTheme="minorEastAsia"/>
+        </w:rPr>
+        <w:t>:</w:t>
+      </w:r>
+    </w:p>
+    <w:p>
+      <w:pPr>
+        <w:pStyle w:val="a4"/>
+        <w:rPr>
+          <w:rFonts w:eastAsiaTheme="minorEastAsia"/>
+        </w:rPr>
+      </w:pPr>
+      <w:r>
+        <w:rPr>
+          <w:rFonts w:eastAsiaTheme="minorEastAsia"/>
+        </w:rPr>
+        <w:t xml:space="preserve"> </w:t>
+      </w:r>
+      <m:oMath>
+        <m:r>
+          <w:rPr>
+            <w:rFonts w:ascii="Cambria Math" w:eastAsiaTheme="minorEastAsia" w:hAnsi="Cambria Math"/>
+          </w:rPr>
+          <m:t xml:space="preserve">A </m:t>
+        </m:r>
+        <m:r>
+          <m:rPr>
+            <m:sty m:val="p"/>
+          </m:rPr>
+          <w:rPr>
+            <w:rFonts w:ascii="Cambria Math" w:eastAsiaTheme="minorEastAsia" w:hAnsi="Cambria Math"/>
+          </w:rPr>
+          <m:t>Δ</m:t>
+        </m:r>
+        <m:r>
+          <w:rPr>
+            <w:rFonts w:ascii="Cambria Math" w:eastAsiaTheme="minorEastAsia" w:hAnsi="Cambria Math"/>
+          </w:rPr>
+          <m:t xml:space="preserve"> B=</m:t>
+        </m:r>
+        <m:d>
+          <m:dPr>
+            <m:begChr m:val="{"/>
+            <m:endChr m:val="}"/>
+            <m:ctrlPr>
+              <w:rPr>
+                <w:rFonts w:ascii="Cambria Math" w:eastAsiaTheme="minorEastAsia" w:hAnsi="Cambria Math"/>
+                <w:i/>
+              </w:rPr>
+            </m:ctrlPr>
+          </m:dPr>
+          <m:e>
+            <m:r>
+              <w:rPr>
+                <w:rFonts w:ascii="Cambria Math" w:eastAsiaTheme="minorEastAsia" w:hAnsi="Cambria Math"/>
+              </w:rPr>
+              <m:t>x</m:t>
+            </m:r>
+          </m:e>
+          <m:e>
+            <m:r>
+              <w:rPr>
+                <w:rFonts w:ascii="Cambria Math" w:eastAsiaTheme="minorEastAsia" w:hAnsi="Cambria Math"/>
+              </w:rPr>
+              <m:t xml:space="preserve">x ∈A и </m:t>
+            </m:r>
+            <m:r>
+              <w:rPr>
+                <w:rFonts w:ascii="Cambria Math" w:eastAsiaTheme="minorEastAsia" w:hAnsi="Cambria Math"/>
+                <w:lang w:val="en-US"/>
+              </w:rPr>
+              <m:t>x</m:t>
+            </m:r>
+            <m:r>
+              <w:rPr>
+                <w:rFonts w:ascii="Cambria Math" w:eastAsiaTheme="minorEastAsia" w:hAnsi="Cambria Math"/>
+              </w:rPr>
+              <m:t xml:space="preserve"> ∉</m:t>
+            </m:r>
+            <m:r>
+              <w:rPr>
+                <w:rFonts w:ascii="Cambria Math" w:eastAsiaTheme="minorEastAsia" w:hAnsi="Cambria Math"/>
+                <w:lang w:val="en-US"/>
+              </w:rPr>
+              <m:t>B</m:t>
+            </m:r>
+            <m:r>
+              <w:rPr>
+                <w:rFonts w:ascii="Cambria Math" w:eastAsiaTheme="minorEastAsia" w:hAnsi="Cambria Math"/>
+              </w:rPr>
+              <m:t xml:space="preserve"> или </m:t>
+            </m:r>
+            <m:r>
+              <w:rPr>
+                <w:rFonts w:ascii="Cambria Math" w:eastAsiaTheme="minorEastAsia" w:hAnsi="Cambria Math"/>
+                <w:lang w:val="en-US"/>
+              </w:rPr>
+              <m:t>x</m:t>
+            </m:r>
+            <m:r>
+              <w:rPr>
+                <w:rFonts w:ascii="Cambria Math" w:eastAsiaTheme="minorEastAsia" w:hAnsi="Cambria Math"/>
+              </w:rPr>
+              <m:t xml:space="preserve"> ∈</m:t>
+            </m:r>
+            <m:r>
+              <w:rPr>
+                <w:rFonts w:ascii="Cambria Math" w:eastAsiaTheme="minorEastAsia" w:hAnsi="Cambria Math"/>
+                <w:lang w:val="en-US"/>
+              </w:rPr>
+              <m:t>B</m:t>
+            </m:r>
+            <m:r>
+              <w:rPr>
+                <w:rFonts w:ascii="Cambria Math" w:eastAsiaTheme="minorEastAsia" w:hAnsi="Cambria Math"/>
+              </w:rPr>
+              <m:t xml:space="preserve"> и x∉A</m:t>
+            </m:r>
+          </m:e>
+        </m:d>
+        <m:r>
+          <w:rPr>
+            <w:rFonts w:ascii="Cambria Math" w:eastAsiaTheme="minorEastAsia" w:hAnsi="Cambria Math"/>
+          </w:rPr>
+          <m:t>=</m:t>
+        </m:r>
+        <m:d>
+          <m:dPr>
+            <m:ctrlPr>
+              <w:rPr>
+                <w:rFonts w:ascii="Cambria Math" w:eastAsiaTheme="minorEastAsia" w:hAnsi="Cambria Math"/>
+                <w:i/>
+              </w:rPr>
+            </m:ctrlPr>
+          </m:dPr>
+          <m:e>
+            <m:r>
+              <w:rPr>
+                <w:rFonts w:ascii="Cambria Math" w:eastAsiaTheme="minorEastAsia" w:hAnsi="Cambria Math"/>
+              </w:rPr>
+              <m:t>A ∪B</m:t>
+            </m:r>
+          </m:e>
+        </m:d>
+        <m:r>
+          <w:rPr>
+            <w:rFonts w:ascii="Cambria Math" w:eastAsiaTheme="minorEastAsia" w:hAnsi="Cambria Math"/>
+          </w:rPr>
+          <m:t xml:space="preserve"> \ </m:t>
+        </m:r>
+        <m:r>
+          <m:rPr>
+            <m:lit/>
+          </m:rPr>
+          <w:rPr>
+            <w:rFonts w:ascii="Cambria Math" w:eastAsiaTheme="minorEastAsia" w:hAnsi="Cambria Math"/>
+          </w:rPr>
+          <m:t>(</m:t>
+        </m:r>
+        <m:r>
+          <w:rPr>
+            <w:rFonts w:ascii="Cambria Math" w:eastAsiaTheme="minorEastAsia" w:hAnsi="Cambria Math"/>
+          </w:rPr>
+          <m:t>A ∩B)</m:t>
+        </m:r>
+      </m:oMath>
+      <w:r>
+        <w:rPr>
+          <w:rFonts w:eastAsiaTheme="minorEastAsia"/>
+        </w:rPr>
+        <w:t xml:space="preserve"> </w:t>
+      </w:r>
+    </w:p>
+    <w:p>
+      <w:pPr>
+        <w:pStyle w:val="a4"/>
+        <w:rPr>
+          <w:rFonts w:eastAsiaTheme="minorEastAsia"/>
+        </w:rPr>
+      </w:pPr>
+      <w:r>
+        <w:rPr>
+          <w:rFonts w:eastAsiaTheme="minorEastAsia"/>
+        </w:rPr>
+        <w:t xml:space="preserve">Содержит только те элементы, которые есть в множестве </w:t>
+      </w:r>
+      <w:r>
+        <w:rPr>
+          <w:rFonts w:eastAsiaTheme="minorEastAsia"/>
+          <w:lang w:val="en-US"/>
+        </w:rPr>
+        <w:t>B</w:t>
+      </w:r>
+      <w:r>
+        <w:rPr>
+          <w:rFonts w:eastAsiaTheme="minorEastAsia"/>
+        </w:rPr>
+        <w:t xml:space="preserve"> или </w:t>
+      </w:r>
+      <w:r>
+        <w:rPr>
+          <w:rFonts w:eastAsiaTheme="minorEastAsia"/>
+          <w:lang w:val="en-US"/>
+        </w:rPr>
+        <w:t>A</w:t>
+      </w:r>
+      <w:r>
+        <w:rPr>
+          <w:rFonts w:eastAsiaTheme="minorEastAsia"/>
+        </w:rPr>
+        <w:t>, но нет в обоих.</w:t>
+      </w:r>
+    </w:p>
+    <w:p>
+      <w:pPr>
+        <w:rPr>
+          <w:rFonts w:eastAsiaTheme="minorEastAsia"/>
+        </w:rPr>
+      </w:pPr>
+      <w:r>
+        <w:rPr>
+          <w:rFonts w:eastAsiaTheme="minorEastAsia"/>
+          <w:noProof/>
+        </w:rPr>
+        <w:drawing>
+          <wp:inline distT="0" distB="0" distL="0" distR="0" wp14:anchorId="22B37B7D" wp14:editId="52411606">
+            <wp:extent cx="8420100" cy="6838950"/>
+            <wp:effectExtent l="0" t="0" r="0" b="0"/>
+            <wp:docPr id="1" name="Рисунок 1"/>
+            <wp:cNvGraphicFramePr>
+              <a:graphicFrameLocks xmlns:a="http://schemas.openxmlformats.org/drawingml/2006/main" noChangeAspect="1"/>
+            </wp:cNvGraphicFramePr>
+            <a:graphic xmlns:a="http://schemas.openxmlformats.org/drawingml/2006/main">
+              <a:graphicData uri="http://schemas.openxmlformats.org/drawingml/2006/picture">
+                <pic:pic xmlns:pic="http://schemas.openxmlformats.org/drawingml/2006/picture">
+                  <pic:nvPicPr>
+                    <pic:cNvPr id="0" name="Picture 2"/>
+                    <pic:cNvPicPr>
+                      <a:picLocks noChangeAspect="1" noChangeArrowheads="1"/>
+                    </pic:cNvPicPr>
+                  </pic:nvPicPr>
+                  <pic:blipFill>
+                    <a:blip r:embed="rId9">
+                      <a:extLst>
+                        <a:ext uri="{28A0092B-C50C-407E-A947-70E740481C1C}">
+                          <a14:useLocalDpi xmlns:a14="http://schemas.microsoft.com/office/drawing/2010/main" val="0"/>
+                        </a:ext>
+                      </a:extLst>
+                    </a:blip>
+                    <a:srcRect/>
+                    <a:stretch>
+                      <a:fillRect/>
+                    </a:stretch>
+                  </pic:blipFill>
+                  <pic:spPr bwMode="auto">
+                    <a:xfrm>
+                      <a:off x="0" y="0"/>
+                      <a:ext cx="8420100" cy="6838950"/>
+                    </a:xfrm>
+                    <a:prstGeom prst="rect">
+                      <a:avLst/>
+                    </a:prstGeom>
+                    <a:noFill/>
+                  </pic:spPr>
+                </pic:pic>
+              </a:graphicData>
+            </a:graphic>
+          </wp:inline>
+        </w:drawing>
+      </w:r>
+    </w:p>
+    <w:p>
+      <w:pPr>
+        <w:pStyle w:val="a4"/>
+        <w:rPr>
+          <w:rFonts w:eastAsiaTheme="minorEastAsia"/>
+        </w:rPr>
+      </w:pPr>
+    </w:p>
+    <w:p>
+      <w:pPr>
+        <w:pStyle w:val="a4"/>
+        <w:jc w:val="center"/>
+        <w:rPr>
+          <w:rFonts w:eastAsiaTheme="minorEastAsia"/>
+          <w:sz w:val="30"/>
+          <w:szCs w:val="30"/>
+          <w:lang w:val="en-US"/>
+        </w:rPr>
+      </w:pPr>
+      <w:r>
+        <w:rPr>
+          <w:rFonts w:eastAsiaTheme="minorEastAsia"/>
+          <w:sz w:val="30"/>
+          <w:szCs w:val="30"/>
+        </w:rPr>
+        <w:t>Свойства операций над множествами</w:t>
+      </w:r>
+    </w:p>
+    <w:p>
+      <w:pPr>
+        <w:pStyle w:val="a4"/>
+        <w:numPr>
+          <w:ilvl w:val="0"/>
+          <w:numId w:val="10"/>
+        </w:numPr>
+        <w:rPr>
+          <w:rFonts w:eastAsiaTheme="minorEastAsia"/>
+          <w:lang w:val="en-US"/>
+        </w:rPr>
+      </w:pPr>
+      <w:r>
+        <w:rPr>
+          <w:rFonts w:eastAsiaTheme="minorEastAsia"/>
+        </w:rPr>
+        <w:lastRenderedPageBreak/>
+        <w:t>Ком</w:t>
+      </w:r>
+      <w:r>
+        <w:rPr>
+          <w:rFonts w:eastAsiaTheme="minorEastAsia"/>
+        </w:rPr>
+        <w:t>мутативный закон</w:t>
+      </w:r>
+    </w:p>
+    <w:p>
+      <w:pPr>
+        <w:pStyle w:val="a4"/>
+        <w:rPr>
+          <w:rFonts w:eastAsiaTheme="minorEastAsia"/>
+          <w:lang w:val="en-US"/>
+        </w:rPr>
+      </w:pPr>
+      <m:oMathPara>
+        <m:oMath>
+          <m:r>
+            <w:rPr>
+              <w:rFonts w:ascii="Cambria Math" w:eastAsiaTheme="minorEastAsia" w:hAnsi="Cambria Math"/>
+              <w:lang w:val="en-US"/>
+            </w:rPr>
+            <m:t>A ∪B=B∪A</m:t>
+          </m:r>
+        </m:oMath>
+      </m:oMathPara>
+    </w:p>
+    <w:p>
+      <w:pPr>
+        <w:pStyle w:val="a4"/>
+        <w:rPr>
+          <w:rFonts w:eastAsiaTheme="minorEastAsia"/>
+          <w:lang w:val="en-US"/>
+        </w:rPr>
+      </w:pPr>
+      <m:oMathPara>
+        <m:oMath>
+          <m:r>
+            <w:rPr>
+              <w:rFonts w:ascii="Cambria Math" w:eastAsiaTheme="minorEastAsia" w:hAnsi="Cambria Math"/>
+              <w:lang w:val="en-US"/>
+            </w:rPr>
+            <m:t>A ∩B=B∩A</m:t>
+          </m:r>
+        </m:oMath>
+      </m:oMathPara>
+    </w:p>
+    <w:p>
+      <w:pPr>
+        <w:pStyle w:val="a4"/>
+        <w:rPr>
+          <w:rFonts w:eastAsiaTheme="minorEastAsia"/>
+          <w:lang w:val="en-US"/>
+        </w:rPr>
+      </w:pPr>
+    </w:p>
+    <w:p>
+      <w:pPr>
+        <w:pStyle w:val="a4"/>
+        <w:numPr>
+          <w:ilvl w:val="0"/>
+          <w:numId w:val="10"/>
+        </w:numPr>
+        <w:rPr>
+          <w:rFonts w:eastAsiaTheme="minorEastAsia"/>
+        </w:rPr>
+      </w:pPr>
+      <w:r>
+        <w:rPr>
+          <w:rFonts w:eastAsiaTheme="minorEastAsia"/>
+        </w:rPr>
+        <w:t>Ассоциативный закон</w:t>
+      </w:r>
+    </w:p>
+    <w:p>
+      <w:pPr>
+        <w:pStyle w:val="a4"/>
+        <w:rPr>
+          <w:rFonts w:eastAsiaTheme="minorEastAsia"/>
+        </w:rPr>
+      </w:pPr>
+      <m:oMathPara>
+        <m:oMath>
+          <m:d>
+            <m:dPr>
+              <m:ctrlPr>
+                <w:rPr>
+                  <w:rFonts w:ascii="Cambria Math" w:eastAsiaTheme="minorEastAsia" w:hAnsi="Cambria Math"/>
+                  <w:i/>
+                </w:rPr>
+              </m:ctrlPr>
+            </m:dPr>
+            <m:e>
+              <m:r>
+                <w:rPr>
+                  <w:rFonts w:ascii="Cambria Math" w:eastAsiaTheme="minorEastAsia" w:hAnsi="Cambria Math"/>
+                  <w:lang w:val="en-US"/>
+                </w:rPr>
+                <m:t>A ∪B</m:t>
+              </m:r>
+            </m:e>
+          </m:d>
+          <m:r>
+            <w:rPr>
+              <w:rFonts w:ascii="Cambria Math" w:eastAsiaTheme="minorEastAsia" w:hAnsi="Cambria Math"/>
+            </w:rPr>
+            <m:t>∪C=A∪</m:t>
+          </m:r>
+          <m:d>
+            <m:dPr>
+              <m:ctrlPr>
+                <w:rPr>
+                  <w:rFonts w:ascii="Cambria Math" w:eastAsiaTheme="minorEastAsia" w:hAnsi="Cambria Math"/>
+                  <w:i/>
+                </w:rPr>
+              </m:ctrlPr>
+            </m:dPr>
+            <m:e>
+              <m:r>
+                <w:rPr>
+                  <w:rFonts w:ascii="Cambria Math" w:eastAsiaTheme="minorEastAsia" w:hAnsi="Cambria Math"/>
+                </w:rPr>
+                <m:t>B∪C</m:t>
+              </m:r>
+            </m:e>
+          </m:d>
+        </m:oMath>
+      </m:oMathPara>
+    </w:p>
+    <w:p>
+      <w:pPr>
+        <w:pStyle w:val="a4"/>
+        <w:rPr>
+          <w:rFonts w:eastAsiaTheme="minorEastAsia"/>
+        </w:rPr>
+      </w:pPr>
+      <m:oMathPara>
+        <m:oMath>
+          <m:d>
+            <m:dPr>
+              <m:ctrlPr>
+                <w:rPr>
+                  <w:rFonts w:ascii="Cambria Math" w:eastAsiaTheme="minorEastAsia" w:hAnsi="Cambria Math"/>
+                  <w:i/>
+                </w:rPr>
+              </m:ctrlPr>
+            </m:dPr>
+            <m:e>
+              <m:r>
+                <w:rPr>
+                  <w:rFonts w:ascii="Cambria Math" w:eastAsiaTheme="minorEastAsia" w:hAnsi="Cambria Math"/>
+                  <w:lang w:val="en-US"/>
+                </w:rPr>
+                <m:t>A ∩B</m:t>
+              </m:r>
+            </m:e>
+          </m:d>
+          <m:r>
+            <w:rPr>
+              <w:rFonts w:ascii="Cambria Math" w:eastAsiaTheme="minorEastAsia" w:hAnsi="Cambria Math"/>
+            </w:rPr>
+            <m:t>∩C=A∩</m:t>
+          </m:r>
+          <m:d>
+            <m:dPr>
+              <m:ctrlPr>
+                <w:rPr>
+                  <w:rFonts w:ascii="Cambria Math" w:eastAsiaTheme="minorEastAsia" w:hAnsi="Cambria Math"/>
+                  <w:i/>
+                </w:rPr>
+              </m:ctrlPr>
+            </m:dPr>
+            <m:e>
+              <m:r>
+                <w:rPr>
+                  <w:rFonts w:ascii="Cambria Math" w:eastAsiaTheme="minorEastAsia" w:hAnsi="Cambria Math"/>
+                </w:rPr>
+                <m:t>B∩C</m:t>
+              </m:r>
+            </m:e>
+          </m:d>
+        </m:oMath>
+      </m:oMathPara>
+    </w:p>
+    <w:p>
+      <w:pPr>
+        <w:pStyle w:val="a4"/>
+        <w:numPr>
+          <w:ilvl w:val="0"/>
+          <w:numId w:val="10"/>
+        </w:numPr>
+        <w:rPr>
+          <w:rFonts w:eastAsiaTheme="minorEastAsia"/>
+          <w:lang w:val="en-US"/>
+        </w:rPr>
+      </w:pPr>
+      <w:r>
+        <w:rPr>
+          <w:rFonts w:eastAsiaTheme="minorEastAsia"/>
+        </w:rPr>
+        <w:t>Дистрибутивный закон</w:t>
+      </w:r>
+    </w:p>
+    <w:p>
+      <w:pPr>
+        <w:ind w:left="360"/>
+        <w:rPr>
+          <w:rFonts w:eastAsiaTheme="minorEastAsia"/>
+          <w:lang w:val="en-US"/>
+        </w:rPr>
+      </w:pPr>
+      <m:oMathPara>
+        <m:oMath>
+          <m:d>
+            <m:dPr>
+              <m:ctrlPr>
+                <w:rPr>
+                  <w:rFonts w:ascii="Cambria Math" w:eastAsiaTheme="minorEastAsia" w:hAnsi="Cambria Math"/>
+                  <w:i/>
+                  <w:lang w:val="en-US"/>
+                </w:rPr>
+              </m:ctrlPr>
+            </m:dPr>
+            <m:e>
+              <m:r>
+                <w:rPr>
+                  <w:rFonts w:ascii="Cambria Math" w:eastAsiaTheme="minorEastAsia" w:hAnsi="Cambria Math"/>
+                  <w:lang w:val="en-US"/>
+                </w:rPr>
+                <m:t>A ∪B</m:t>
+              </m:r>
+            </m:e>
+          </m:d>
+          <m:r>
+            <w:rPr>
+              <w:rFonts w:ascii="Cambria Math" w:eastAsiaTheme="minorEastAsia" w:hAnsi="Cambria Math"/>
+              <w:lang w:val="en-US"/>
+            </w:rPr>
+            <m:t>∩C=(A∩C)∪(B∩C)</m:t>
+          </m:r>
+        </m:oMath>
+      </m:oMathPara>
+    </w:p>
+    <w:p>
+      <w:pPr>
+        <w:ind w:left="360"/>
+        <w:rPr>
+          <w:rFonts w:eastAsiaTheme="minorEastAsia"/>
+          <w:lang w:val="en-US"/>
+        </w:rPr>
+      </w:pPr>
+      <m:oMathPara>
+        <m:oMath>
+          <m:d>
+            <m:dPr>
+              <m:ctrlPr>
+                <w:rPr>
+                  <w:rFonts w:ascii="Cambria Math" w:eastAsiaTheme="minorEastAsia" w:hAnsi="Cambria Math"/>
+                  <w:i/>
+                  <w:lang w:val="en-US"/>
+                </w:rPr>
+              </m:ctrlPr>
+            </m:dPr>
+            <m:e>
+              <m:r>
+                <w:rPr>
+                  <w:rFonts w:ascii="Cambria Math" w:eastAsiaTheme="minorEastAsia" w:hAnsi="Cambria Math"/>
+                  <w:lang w:val="en-US"/>
+                </w:rPr>
+                <m:t>A ∩B</m:t>
+              </m:r>
+            </m:e>
+          </m:d>
+          <m:r>
+            <w:rPr>
+              <w:rFonts w:ascii="Cambria Math" w:eastAsiaTheme="minorEastAsia" w:hAnsi="Cambria Math"/>
+              <w:lang w:val="en-US"/>
+            </w:rPr>
+            <m:t>∪C=(A∪C)∩(B∪C)</m:t>
+          </m:r>
+        </m:oMath>
+      </m:oMathPara>
+    </w:p>
+    <w:p>
+      <w:pPr>
+        <w:pStyle w:val="a4"/>
+        <w:numPr>
+          <w:ilvl w:val="0"/>
+          <w:numId w:val="10"/>
+        </w:numPr>
+        <w:rPr>
+          <w:rFonts w:eastAsiaTheme="minorEastAsia"/>
+          <w:lang w:val="en-US"/>
+        </w:rPr>
+      </w:pPr>
+      <w:r>
+        <w:rPr>
+          <w:rFonts w:eastAsiaTheme="minorEastAsia"/>
+        </w:rPr>
+        <w:t xml:space="preserve">Закон </w:t>
+      </w:r>
+      <w:proofErr w:type="spellStart"/>
+      <w:r>
+        <w:rPr>
+          <w:rFonts w:eastAsiaTheme="minorEastAsia"/>
+        </w:rPr>
+        <w:t>индемпендентности</w:t>
+      </w:r>
+      <w:proofErr w:type="spellEnd"/>
+    </w:p>
+    <w:p>
+      <w:pPr>
+        <w:ind w:left="360"/>
+        <w:jc w:val="center"/>
+        <w:rPr>
+          <w:rFonts w:eastAsiaTheme="minorEastAsia"/>
+          <w:lang w:val="en-US"/>
+        </w:rPr>
+      </w:pPr>
+      <m:oMath>
+        <m:r>
+          <m:rPr>
+            <m:sty m:val="p"/>
+          </m:rPr>
+          <w:rPr>
+            <w:rFonts w:ascii="Cambria Math" w:eastAsiaTheme="minorEastAsia" w:hAnsi="Cambria Math"/>
+            <w:lang w:val="en-US"/>
+          </w:rPr>
+          <m:t>A ∪A=A</m:t>
+        </m:r>
+      </m:oMath>
+      <w:r>
+        <w:rPr>
+          <w:rFonts w:eastAsiaTheme="minorEastAsia"/>
+          <w:lang w:val="en-US"/>
+        </w:rPr>
+        <w:t xml:space="preserve">; </w:t>
+      </w:r>
+      <m:oMath>
+        <m:r>
+          <w:rPr>
+            <w:rFonts w:ascii="Cambria Math" w:eastAsiaTheme="minorEastAsia" w:hAnsi="Cambria Math"/>
+            <w:lang w:val="en-US"/>
+          </w:rPr>
+          <m:t>A ∩A=A</m:t>
+        </m:r>
+      </m:oMath>
+    </w:p>
+    <w:p>
+      <w:pPr>
+        <w:pStyle w:val="a4"/>
+        <w:numPr>
+          <w:ilvl w:val="0"/>
+          <w:numId w:val="10"/>
+        </w:numPr>
+        <w:rPr>
+          <w:rFonts w:eastAsiaTheme="minorEastAsia"/>
+          <w:iCs/>
+        </w:rPr>
+      </w:pPr>
+      <w:r>
+        <w:rPr>
+          <w:rFonts w:eastAsiaTheme="minorEastAsia"/>
+          <w:iCs/>
+        </w:rPr>
+        <w:t>Законы действия с пустыми и универсальными множествами</w:t>
+      </w:r>
+    </w:p>
+    <w:p>
+      <w:pPr>
+        <w:ind w:left="360"/>
+        <w:rPr>
+          <w:rFonts w:eastAsiaTheme="minorEastAsia"/>
+          <w:iCs/>
+        </w:rPr>
+      </w:pPr>
+      <m:oMathPara>
+        <m:oMath>
+          <m:r>
+            <w:rPr>
+              <w:rFonts w:ascii="Cambria Math" w:eastAsiaTheme="minorEastAsia" w:hAnsi="Cambria Math"/>
+            </w:rPr>
+            <m:t>A ∩ ∅= ∅</m:t>
+          </m:r>
+        </m:oMath>
+      </m:oMathPara>
+    </w:p>
+    <w:p>
+      <w:pPr>
+        <w:ind w:left="360"/>
+        <w:rPr>
+          <w:rFonts w:eastAsiaTheme="minorEastAsia"/>
+          <w:iCs/>
+        </w:rPr>
+      </w:pPr>
+      <m:oMathPara>
+        <m:oMath>
+          <m:r>
+            <w:rPr>
+              <w:rFonts w:ascii="Cambria Math" w:eastAsiaTheme="minorEastAsia" w:hAnsi="Cambria Math"/>
+            </w:rPr>
+            <m:t>A ∪ ∅= A</m:t>
+          </m:r>
+        </m:oMath>
+      </m:oMathPara>
+    </w:p>
+    <w:p>
+      <w:pPr>
+        <w:ind w:left="360"/>
+        <w:rPr>
+          <w:rFonts w:eastAsiaTheme="minorEastAsia"/>
+          <w:i/>
+          <w:iCs/>
+        </w:rPr>
+      </w:pPr>
+      <m:oMathPara>
+        <m:oMath>
+          <m:r>
+            <w:rPr>
+              <w:rFonts w:ascii="Cambria Math" w:eastAsiaTheme="minorEastAsia" w:hAnsi="Cambria Math"/>
+            </w:rPr>
+            <m:t>A ∩U=A</m:t>
+          </m:r>
+        </m:oMath>
+      </m:oMathPara>
+    </w:p>
+    <w:p>
+      <w:pPr>
+        <w:ind w:left="360"/>
+        <w:rPr>
+          <w:rFonts w:eastAsiaTheme="minorEastAsia"/>
+          <w:i/>
+          <w:iCs/>
+        </w:rPr>
+      </w:pPr>
+      <m:oMathPara>
+        <m:oMath>
+          <m:r>
+            <w:rPr>
+              <w:rFonts w:ascii="Cambria Math" w:eastAsiaTheme="minorEastAsia" w:hAnsi="Cambria Math"/>
+            </w:rPr>
+            <m:t>A ∪U=U</m:t>
+          </m:r>
+        </m:oMath>
+      </m:oMathPara>
+    </w:p>
+    <w:p>
+      <w:pPr>
+        <w:ind w:left="360"/>
+        <w:rPr>
+          <w:rFonts w:eastAsiaTheme="minorEastAsia"/>
+          <w:i/>
+        </w:rPr>
+      </w:pPr>
+      <m:oMathPara>
+        <m:oMath>
+          <m:r>
+            <w:rPr>
+              <w:rFonts w:ascii="Cambria Math" w:eastAsiaTheme="minorEastAsia" w:hAnsi="Cambria Math"/>
+            </w:rPr>
+            <m:t xml:space="preserve">A ∪ </m:t>
+          </m:r>
+          <m:acc>
+            <m:accPr>
+              <m:chr m:val="̅"/>
+              <m:ctrlPr>
+                <w:rPr>
+                  <w:rFonts w:ascii="Cambria Math" w:eastAsiaTheme="minorEastAsia" w:hAnsi="Cambria Math"/>
+                  <w:i/>
+                </w:rPr>
+              </m:ctrlPr>
+            </m:accPr>
+            <m:e>
+              <m:r>
+                <w:rPr>
+                  <w:rFonts w:ascii="Cambria Math" w:eastAsiaTheme="minorEastAsia" w:hAnsi="Cambria Math"/>
+                </w:rPr>
+                <m:t>A</m:t>
+              </m:r>
+            </m:e>
+          </m:acc>
+          <m:r>
+            <w:rPr>
+              <w:rFonts w:ascii="Cambria Math" w:eastAsiaTheme="minorEastAsia" w:hAnsi="Cambria Math"/>
+            </w:rPr>
+            <m:t>= U</m:t>
+          </m:r>
+        </m:oMath>
+      </m:oMathPara>
+    </w:p>
+    <w:p>
+      <w:pPr>
+        <w:ind w:left="360"/>
+        <w:rPr>
+          <w:rFonts w:eastAsiaTheme="minorEastAsia"/>
+          <w:i/>
+        </w:rPr>
+      </w:pPr>
+      <m:oMathPara>
+        <m:oMath>
+          <m:r>
+            <w:rPr>
+              <w:rFonts w:ascii="Cambria Math" w:eastAsiaTheme="minorEastAsia" w:hAnsi="Cambria Math"/>
+            </w:rPr>
+            <m:t xml:space="preserve">A ∩ </m:t>
+          </m:r>
+          <m:acc>
+            <m:accPr>
+              <m:chr m:val="̅"/>
+              <m:ctrlPr>
+                <w:rPr>
+                  <w:rFonts w:ascii="Cambria Math" w:eastAsiaTheme="minorEastAsia" w:hAnsi="Cambria Math"/>
+                  <w:i/>
+                </w:rPr>
+              </m:ctrlPr>
+            </m:accPr>
+            <m:e>
+              <m:r>
+                <w:rPr>
+                  <w:rFonts w:ascii="Cambria Math" w:eastAsiaTheme="minorEastAsia" w:hAnsi="Cambria Math"/>
+                </w:rPr>
+                <m:t>A</m:t>
+              </m:r>
+            </m:e>
+          </m:acc>
+          <m:r>
+            <w:rPr>
+              <w:rFonts w:ascii="Cambria Math" w:eastAsiaTheme="minorEastAsia" w:hAnsi="Cambria Math"/>
+            </w:rPr>
+            <m:t>= ∅</m:t>
+          </m:r>
+        </m:oMath>
+      </m:oMathPara>
+    </w:p>
+    <w:p>
+      <w:pPr>
+        <w:pStyle w:val="a4"/>
+        <w:numPr>
+          <w:ilvl w:val="0"/>
+          <w:numId w:val="10"/>
+        </w:numPr>
+        <w:rPr>
+          <w:rFonts w:eastAsiaTheme="minorEastAsia"/>
+          <w:iCs/>
+          <w:lang w:val="en-US"/>
+        </w:rPr>
+      </w:pPr>
+      <w:r>
+        <w:rPr>
+          <w:rFonts w:eastAsiaTheme="minorEastAsia"/>
+          <w:iCs/>
+        </w:rPr>
+        <w:t>Законы де Моргана</w:t>
+      </w:r>
+    </w:p>
+    <w:p>
+      <w:pPr>
+        <w:pStyle w:val="a4"/>
+        <w:rPr>
+          <w:rFonts w:eastAsiaTheme="minorEastAsia"/>
+          <w:iCs/>
+          <w:lang w:val="en-US"/>
+        </w:rPr>
+      </w:pPr>
+      <m:oMathPara>
+        <m:oMath>
+          <m:acc>
+            <m:accPr>
+              <m:chr m:val="̅"/>
+              <m:ctrlPr>
+                <w:rPr>
+                  <w:rFonts w:ascii="Cambria Math" w:eastAsiaTheme="minorEastAsia" w:hAnsi="Cambria Math"/>
+                  <w:i/>
+                  <w:iCs/>
+                  <w:lang w:val="en-US"/>
+                </w:rPr>
+              </m:ctrlPr>
+            </m:accPr>
+            <m:e>
+              <m:r>
+                <w:rPr>
+                  <w:rFonts w:ascii="Cambria Math" w:eastAsiaTheme="minorEastAsia" w:hAnsi="Cambria Math"/>
+                  <w:lang w:val="en-US"/>
+                </w:rPr>
+                <m:t>A∪B</m:t>
+              </m:r>
+            </m:e>
+          </m:acc>
+          <m:r>
+            <w:rPr>
+              <w:rFonts w:ascii="Cambria Math" w:eastAsiaTheme="minorEastAsia" w:hAnsi="Cambria Math"/>
+              <w:lang w:val="en-US"/>
+            </w:rPr>
+            <m:t xml:space="preserve">= </m:t>
+          </m:r>
+          <m:acc>
+            <m:accPr>
+              <m:chr m:val="̅"/>
+              <m:ctrlPr>
+                <w:rPr>
+                  <w:rFonts w:ascii="Cambria Math" w:eastAsiaTheme="minorEastAsia" w:hAnsi="Cambria Math"/>
+                  <w:i/>
+                  <w:iCs/>
+                  <w:lang w:val="en-US"/>
+                </w:rPr>
+              </m:ctrlPr>
+            </m:accPr>
+            <m:e>
+              <m:r>
+                <w:rPr>
+                  <w:rFonts w:ascii="Cambria Math" w:eastAsiaTheme="minorEastAsia" w:hAnsi="Cambria Math"/>
+                  <w:lang w:val="en-US"/>
+                </w:rPr>
+                <m:t>A</m:t>
+              </m:r>
+            </m:e>
+          </m:acc>
+          <m:r>
+            <w:rPr>
+              <w:rFonts w:ascii="Cambria Math" w:eastAsiaTheme="minorEastAsia" w:hAnsi="Cambria Math"/>
+              <w:lang w:val="en-US"/>
+            </w:rPr>
+            <m:t xml:space="preserve"> ∩</m:t>
+          </m:r>
+          <m:acc>
+            <m:accPr>
+              <m:chr m:val="̅"/>
+              <m:ctrlPr>
+                <w:rPr>
+                  <w:rFonts w:ascii="Cambria Math" w:eastAsiaTheme="minorEastAsia" w:hAnsi="Cambria Math"/>
+                  <w:i/>
+                  <w:iCs/>
+                  <w:lang w:val="en-US"/>
+                </w:rPr>
+              </m:ctrlPr>
+            </m:accPr>
+            <m:e>
+              <m:r>
+                <w:rPr>
+                  <w:rFonts w:ascii="Cambria Math" w:eastAsiaTheme="minorEastAsia" w:hAnsi="Cambria Math"/>
+                  <w:lang w:val="en-US"/>
+                </w:rPr>
+                <m:t>B</m:t>
+              </m:r>
+            </m:e>
+          </m:acc>
+        </m:oMath>
+      </m:oMathPara>
+    </w:p>
+    <w:p>
+      <w:pPr>
+        <w:pStyle w:val="a4"/>
+        <w:rPr>
+          <w:rFonts w:eastAsiaTheme="minorEastAsia"/>
+          <w:iCs/>
+          <w:lang w:val="en-US"/>
+        </w:rPr>
+      </w:pPr>
+      <m:oMathPara>
+        <m:oMath>
+          <m:acc>
+            <m:accPr>
+              <m:chr m:val="̅"/>
+              <m:ctrlPr>
+                <w:rPr>
+                  <w:rFonts w:ascii="Cambria Math" w:eastAsiaTheme="minorEastAsia" w:hAnsi="Cambria Math"/>
+                  <w:i/>
+                  <w:iCs/>
+                  <w:lang w:val="en-US"/>
+                </w:rPr>
+              </m:ctrlPr>
+            </m:accPr>
+            <m:e>
+              <m:r>
+                <w:rPr>
+                  <w:rFonts w:ascii="Cambria Math" w:eastAsiaTheme="minorEastAsia" w:hAnsi="Cambria Math"/>
+                  <w:lang w:val="en-US"/>
+                </w:rPr>
+                <m:t>A∩B</m:t>
+              </m:r>
+            </m:e>
+          </m:acc>
+          <m:r>
+            <w:rPr>
+              <w:rFonts w:ascii="Cambria Math" w:eastAsiaTheme="minorEastAsia" w:hAnsi="Cambria Math"/>
+              <w:lang w:val="en-US"/>
+            </w:rPr>
+            <m:t xml:space="preserve">= </m:t>
+          </m:r>
+          <m:acc>
+            <m:accPr>
+              <m:chr m:val="̅"/>
+              <m:ctrlPr>
+                <w:rPr>
+                  <w:rFonts w:ascii="Cambria Math" w:eastAsiaTheme="minorEastAsia" w:hAnsi="Cambria Math"/>
+                  <w:i/>
+                  <w:iCs/>
+                  <w:lang w:val="en-US"/>
+                </w:rPr>
+              </m:ctrlPr>
+            </m:accPr>
+            <m:e>
+              <m:r>
+                <w:rPr>
+                  <w:rFonts w:ascii="Cambria Math" w:eastAsiaTheme="minorEastAsia" w:hAnsi="Cambria Math"/>
+                  <w:lang w:val="en-US"/>
+                </w:rPr>
+                <m:t>A</m:t>
+              </m:r>
+            </m:e>
+          </m:acc>
+          <m:r>
+            <w:rPr>
+              <w:rFonts w:ascii="Cambria Math" w:eastAsiaTheme="minorEastAsia" w:hAnsi="Cambria Math"/>
+              <w:lang w:val="en-US"/>
+            </w:rPr>
+            <m:t xml:space="preserve"> ∪</m:t>
+          </m:r>
+          <m:acc>
+            <m:accPr>
+              <m:chr m:val="̅"/>
+              <m:ctrlPr>
+                <w:rPr>
+                  <w:rFonts w:ascii="Cambria Math" w:eastAsiaTheme="minorEastAsia" w:hAnsi="Cambria Math"/>
+                  <w:i/>
+                  <w:iCs/>
+                  <w:lang w:val="en-US"/>
+                </w:rPr>
+              </m:ctrlPr>
+            </m:accPr>
+            <m:e>
+              <m:r>
+                <w:rPr>
+                  <w:rFonts w:ascii="Cambria Math" w:eastAsiaTheme="minorEastAsia" w:hAnsi="Cambria Math"/>
+                  <w:lang w:val="en-US"/>
+                </w:rPr>
+                <m:t>B</m:t>
+              </m:r>
+            </m:e>
+          </m:acc>
+        </m:oMath>
+      </m:oMathPara>
+    </w:p>
+    <w:p>
+      <w:pPr>
+        <w:pStyle w:val="a4"/>
+        <w:numPr>
+          <w:ilvl w:val="0"/>
+          <w:numId w:val="10"/>
+        </w:numPr>
+        <w:rPr>
+          <w:rFonts w:eastAsiaTheme="minorEastAsia"/>
+          <w:iCs/>
+          <w:lang w:val="en-US"/>
+        </w:rPr>
+      </w:pPr>
+      <w:r>
+        <w:rPr>
+          <w:rFonts w:eastAsiaTheme="minorEastAsia"/>
+          <w:iCs/>
+        </w:rPr>
+        <w:t xml:space="preserve">Законы поглощения </w:t>
+      </w:r>
+    </w:p>
+    <w:p>
+      <w:pPr>
+        <w:ind w:left="360"/>
+        <w:rPr>
+          <w:rFonts w:eastAsiaTheme="minorEastAsia"/>
+          <w:iCs/>
+          <w:lang w:val="en-US"/>
+        </w:rPr>
+      </w:pPr>
+      <m:oMathPara>
+        <m:oMath>
+          <m:r>
+            <w:rPr>
+              <w:rFonts w:ascii="Cambria Math" w:eastAsiaTheme="minorEastAsia" w:hAnsi="Cambria Math"/>
+              <w:lang w:val="en-US"/>
+            </w:rPr>
+            <m:t>A ∪</m:t>
+          </m:r>
+          <m:d>
+            <m:dPr>
+              <m:ctrlPr>
+                <w:rPr>
+                  <w:rFonts w:ascii="Cambria Math" w:eastAsiaTheme="minorEastAsia" w:hAnsi="Cambria Math"/>
+                  <w:i/>
+                  <w:iCs/>
+                  <w:lang w:val="en-US"/>
+                </w:rPr>
+              </m:ctrlPr>
+            </m:dPr>
+            <m:e>
+              <m:r>
+                <w:rPr>
+                  <w:rFonts w:ascii="Cambria Math" w:eastAsiaTheme="minorEastAsia" w:hAnsi="Cambria Math"/>
+                  <w:lang w:val="en-US"/>
+                </w:rPr>
+                <m:t>A∪B</m:t>
+              </m:r>
+            </m:e>
+          </m:d>
+          <m:r>
+            <w:rPr>
+              <w:rFonts w:ascii="Cambria Math" w:eastAsiaTheme="minorEastAsia" w:hAnsi="Cambria Math"/>
+              <w:lang w:val="en-US"/>
+            </w:rPr>
+            <m:t>=A</m:t>
+          </m:r>
+        </m:oMath>
+      </m:oMathPara>
+    </w:p>
+    <w:p>
+      <w:pPr>
+        <w:ind w:left="360"/>
+        <w:rPr>
+          <w:rFonts w:eastAsiaTheme="minorEastAsia"/>
+          <w:iCs/>
+          <w:lang w:val="en-US"/>
+        </w:rPr>
+      </w:pPr>
+      <m:oMathPara>
+        <m:oMath>
+          <m:r>
+            <w:rPr>
+              <w:rFonts w:ascii="Cambria Math" w:eastAsiaTheme="minorEastAsia" w:hAnsi="Cambria Math"/>
+              <w:lang w:val="en-US"/>
+            </w:rPr>
+            <m:t>A∩</m:t>
+          </m:r>
+          <m:d>
+            <m:dPr>
+              <m:ctrlPr>
+                <w:rPr>
+                  <w:rFonts w:ascii="Cambria Math" w:eastAsiaTheme="minorEastAsia" w:hAnsi="Cambria Math"/>
+                  <w:i/>
+                  <w:iCs/>
+                  <w:lang w:val="en-US"/>
+                </w:rPr>
+              </m:ctrlPr>
+            </m:dPr>
+            <m:e>
+              <m:r>
+                <w:rPr>
+                  <w:rFonts w:ascii="Cambria Math" w:eastAsiaTheme="minorEastAsia" w:hAnsi="Cambria Math"/>
+                  <w:lang w:val="en-US"/>
+                </w:rPr>
+                <m:t>A∪B</m:t>
+              </m:r>
+            </m:e>
+          </m:d>
+          <m:r>
+            <w:rPr>
+              <w:rFonts w:ascii="Cambria Math" w:eastAsiaTheme="minorEastAsia" w:hAnsi="Cambria Math"/>
+              <w:lang w:val="en-US"/>
+            </w:rPr>
+            <m:t>=A</m:t>
+          </m:r>
+        </m:oMath>
+      </m:oMathPara>
+    </w:p>
+    <w:p>
+      <w:pPr>
+        <w:pStyle w:val="a4"/>
+        <w:numPr>
+          <w:ilvl w:val="0"/>
+          <w:numId w:val="10"/>
+        </w:numPr>
+        <w:rPr>
+          <w:rFonts w:eastAsiaTheme="minorEastAsia"/>
+          <w:iCs/>
+          <w:lang w:val="en-US"/>
+        </w:rPr>
+      </w:pPr>
+      <w:r>
+        <w:rPr>
+          <w:rFonts w:eastAsiaTheme="minorEastAsia"/>
+          <w:iCs/>
+        </w:rPr>
+        <w:t>Закон склеивания</w:t>
+      </w:r>
+    </w:p>
+    <w:p>
+      <w:pPr>
+        <w:rPr>
+          <w:rFonts w:eastAsiaTheme="minorEastAsia"/>
+          <w:iCs/>
+          <w:lang w:val="en-US"/>
+        </w:rPr>
+      </w:pPr>
+      <m:oMathPara>
+        <m:oMath>
+          <m:d>
+            <m:dPr>
+              <m:ctrlPr>
+                <w:rPr>
+                  <w:rFonts w:ascii="Cambria Math" w:eastAsiaTheme="minorEastAsia" w:hAnsi="Cambria Math"/>
+                  <w:i/>
+                  <w:iCs/>
+                  <w:lang w:val="en-US"/>
+                </w:rPr>
+              </m:ctrlPr>
+            </m:dPr>
+            <m:e>
+              <m:r>
+                <w:rPr>
+                  <w:rFonts w:ascii="Cambria Math" w:eastAsiaTheme="minorEastAsia" w:hAnsi="Cambria Math"/>
+                  <w:lang w:val="en-US"/>
+                </w:rPr>
+                <m:t>A∪B</m:t>
+              </m:r>
+            </m:e>
+          </m:d>
+          <m:r>
+            <w:rPr>
+              <w:rFonts w:ascii="Cambria Math" w:eastAsiaTheme="minorEastAsia" w:hAnsi="Cambria Math"/>
+              <w:lang w:val="en-US"/>
+            </w:rPr>
+            <m:t>∩</m:t>
+          </m:r>
+          <m:d>
+            <m:dPr>
+              <m:ctrlPr>
+                <w:rPr>
+                  <w:rFonts w:ascii="Cambria Math" w:eastAsiaTheme="minorEastAsia" w:hAnsi="Cambria Math"/>
+                  <w:i/>
+                  <w:iCs/>
+                  <w:lang w:val="en-US"/>
+                </w:rPr>
+              </m:ctrlPr>
+            </m:dPr>
+            <m:e>
+              <m:r>
+                <w:rPr>
+                  <w:rFonts w:ascii="Cambria Math" w:eastAsiaTheme="minorEastAsia" w:hAnsi="Cambria Math"/>
+                  <w:lang w:val="en-US"/>
+                </w:rPr>
+                <m:t>A∪</m:t>
+              </m:r>
+              <m:acc>
+                <m:accPr>
+                  <m:chr m:val="̅"/>
+                  <m:ctrlPr>
+                    <w:rPr>
+                      <w:rFonts w:ascii="Cambria Math" w:eastAsiaTheme="minorEastAsia" w:hAnsi="Cambria Math"/>
+                      <w:i/>
+                      <w:iCs/>
+                      <w:lang w:val="en-US"/>
+                    </w:rPr>
+                  </m:ctrlPr>
+                </m:accPr>
+                <m:e>
+                  <m:r>
+                    <w:rPr>
+                      <w:rFonts w:ascii="Cambria Math" w:eastAsiaTheme="minorEastAsia" w:hAnsi="Cambria Math"/>
+                      <w:lang w:val="en-US"/>
+                    </w:rPr>
+                    <m:t>B</m:t>
+                  </m:r>
+                </m:e>
+              </m:acc>
+            </m:e>
+          </m:d>
+          <m:r>
+            <w:rPr>
+              <w:rFonts w:ascii="Cambria Math" w:eastAsiaTheme="minorEastAsia" w:hAnsi="Cambria Math"/>
+              <w:lang w:val="en-US"/>
+            </w:rPr>
+            <m:t>=A</m:t>
+          </m:r>
+        </m:oMath>
+      </m:oMathPara>
+    </w:p>
+    <w:p>
+      <w:pPr>
+        <w:rPr>
+          <w:rFonts w:eastAsiaTheme="minorEastAsia"/>
+          <w:iCs/>
+          <w:lang w:val="en-US"/>
+        </w:rPr>
+      </w:pPr>
+      <m:oMathPara>
+        <m:oMath>
+          <m:d>
+            <m:dPr>
+              <m:ctrlPr>
+                <w:rPr>
+                  <w:rFonts w:ascii="Cambria Math" w:eastAsiaTheme="minorEastAsia" w:hAnsi="Cambria Math"/>
+                  <w:i/>
+                  <w:iCs/>
+                  <w:lang w:val="en-US"/>
+                </w:rPr>
+              </m:ctrlPr>
+            </m:dPr>
+            <m:e>
+              <m:r>
+                <w:rPr>
+                  <w:rFonts w:ascii="Cambria Math" w:eastAsiaTheme="minorEastAsia" w:hAnsi="Cambria Math"/>
+                  <w:lang w:val="en-US"/>
+                </w:rPr>
+                <m:t>A∩B</m:t>
+              </m:r>
+            </m:e>
+          </m:d>
+          <m:r>
+            <w:rPr>
+              <w:rFonts w:ascii="Cambria Math" w:eastAsiaTheme="minorEastAsia" w:hAnsi="Cambria Math"/>
+              <w:lang w:val="en-US"/>
+            </w:rPr>
+            <m:t>∪</m:t>
+          </m:r>
+          <m:d>
+            <m:dPr>
+              <m:ctrlPr>
+                <w:rPr>
+                  <w:rFonts w:ascii="Cambria Math" w:eastAsiaTheme="minorEastAsia" w:hAnsi="Cambria Math"/>
+                  <w:i/>
+                  <w:iCs/>
+                  <w:lang w:val="en-US"/>
+                </w:rPr>
+              </m:ctrlPr>
+            </m:dPr>
+            <m:e>
+              <m:r>
+                <w:rPr>
+                  <w:rFonts w:ascii="Cambria Math" w:eastAsiaTheme="minorEastAsia" w:hAnsi="Cambria Math"/>
+                  <w:lang w:val="en-US"/>
+                </w:rPr>
+                <m:t>A∩</m:t>
+              </m:r>
+              <m:acc>
+                <m:accPr>
+                  <m:chr m:val="̅"/>
+                  <m:ctrlPr>
+                    <w:rPr>
+                      <w:rFonts w:ascii="Cambria Math" w:eastAsiaTheme="minorEastAsia" w:hAnsi="Cambria Math"/>
+                      <w:i/>
+                      <w:iCs/>
+                      <w:lang w:val="en-US"/>
+                    </w:rPr>
+                  </m:ctrlPr>
+                </m:accPr>
+                <m:e>
+                  <m:r>
+                    <w:rPr>
+                      <w:rFonts w:ascii="Cambria Math" w:eastAsiaTheme="minorEastAsia" w:hAnsi="Cambria Math"/>
+                      <w:lang w:val="en-US"/>
+                    </w:rPr>
+                    <m:t>B</m:t>
+                  </m:r>
+                </m:e>
+              </m:acc>
+            </m:e>
+          </m:d>
+          <m:r>
+            <w:rPr>
+              <w:rFonts w:ascii="Cambria Math" w:eastAsiaTheme="minorEastAsia" w:hAnsi="Cambria Math"/>
+              <w:lang w:val="en-US"/>
+            </w:rPr>
+            <m:t>=A</m:t>
+          </m:r>
+        </m:oMath>
+      </m:oMathPara>
+    </w:p>
+    <w:p>
+      <w:pPr>
+        <w:pStyle w:val="a4"/>
+        <w:numPr>
+          <w:ilvl w:val="0"/>
+          <w:numId w:val="10"/>
+        </w:numPr>
+        <w:rPr>
+          <w:rFonts w:eastAsiaTheme="minorEastAsia"/>
+          <w:iCs/>
+          <w:lang w:val="en-US"/>
+        </w:rPr>
+      </w:pPr>
+      <w:r>
+        <w:rPr>
+          <w:rFonts w:eastAsiaTheme="minorEastAsia"/>
+          <w:iCs/>
+        </w:rPr>
+        <w:t>Законы Порецкого</w:t>
+      </w:r>
+    </w:p>
+    <w:p>
+      <w:pPr>
+        <w:ind w:left="360"/>
+        <w:rPr>
+          <w:rFonts w:eastAsiaTheme="minorEastAsia"/>
+          <w:iCs/>
+          <w:lang w:val="en-US"/>
+        </w:rPr>
+      </w:pPr>
+      <m:oMathPara>
+        <m:oMath>
+          <m:r>
+            <w:rPr>
+              <w:rFonts w:ascii="Cambria Math" w:eastAsiaTheme="minorEastAsia" w:hAnsi="Cambria Math"/>
+              <w:lang w:val="en-US"/>
+            </w:rPr>
+            <m:t>A ∪</m:t>
+          </m:r>
+          <m:d>
+            <m:dPr>
+              <m:ctrlPr>
+                <w:rPr>
+                  <w:rFonts w:ascii="Cambria Math" w:eastAsiaTheme="minorEastAsia" w:hAnsi="Cambria Math"/>
+                  <w:i/>
+                  <w:iCs/>
+                  <w:lang w:val="en-US"/>
+                </w:rPr>
+              </m:ctrlPr>
+            </m:dPr>
+            <m:e>
+              <m:acc>
+                <m:accPr>
+                  <m:chr m:val="̅"/>
+                  <m:ctrlPr>
+                    <w:rPr>
+                      <w:rFonts w:ascii="Cambria Math" w:eastAsiaTheme="minorEastAsia" w:hAnsi="Cambria Math"/>
+                      <w:i/>
+                      <w:iCs/>
+                      <w:lang w:val="en-US"/>
+                    </w:rPr>
+                  </m:ctrlPr>
+                </m:accPr>
+                <m:e>
+                  <m:r>
+                    <w:rPr>
+                      <w:rFonts w:ascii="Cambria Math" w:eastAsiaTheme="minorEastAsia" w:hAnsi="Cambria Math"/>
+                      <w:lang w:val="en-US"/>
+                    </w:rPr>
+                    <m:t>A</m:t>
+                  </m:r>
+                </m:e>
+              </m:acc>
+              <m:r>
+                <w:rPr>
+                  <w:rFonts w:ascii="Cambria Math" w:eastAsiaTheme="minorEastAsia" w:hAnsi="Cambria Math"/>
+                  <w:lang w:val="en-US"/>
+                </w:rPr>
+                <m:t>∩B</m:t>
+              </m:r>
+            </m:e>
+          </m:d>
+          <m:r>
+            <w:rPr>
+              <w:rFonts w:ascii="Cambria Math" w:eastAsiaTheme="minorEastAsia" w:hAnsi="Cambria Math"/>
+              <w:lang w:val="en-US"/>
+            </w:rPr>
+            <m:t>=A∪B</m:t>
+          </m:r>
+        </m:oMath>
+      </m:oMathPara>
+    </w:p>
+    <w:p>
+      <w:pPr>
+        <w:ind w:left="360"/>
+        <w:rPr>
+          <w:rFonts w:eastAsiaTheme="minorEastAsia"/>
+          <w:iCs/>
+          <w:lang w:val="en-US"/>
+        </w:rPr>
+      </w:pPr>
+      <m:oMathPara>
+        <m:oMath>
+          <m:r>
+            <w:rPr>
+              <w:rFonts w:ascii="Cambria Math" w:eastAsiaTheme="minorEastAsia" w:hAnsi="Cambria Math"/>
+              <w:lang w:val="en-US"/>
+            </w:rPr>
+            <m:t>A ∩</m:t>
+          </m:r>
+          <m:d>
+            <m:dPr>
+              <m:ctrlPr>
+                <w:rPr>
+                  <w:rFonts w:ascii="Cambria Math" w:eastAsiaTheme="minorEastAsia" w:hAnsi="Cambria Math"/>
+                  <w:i/>
+                  <w:iCs/>
+                  <w:lang w:val="en-US"/>
+                </w:rPr>
+              </m:ctrlPr>
+            </m:dPr>
+            <m:e>
+              <m:acc>
+                <m:accPr>
+                  <m:chr m:val="̅"/>
+                  <m:ctrlPr>
+                    <w:rPr>
+                      <w:rFonts w:ascii="Cambria Math" w:eastAsiaTheme="minorEastAsia" w:hAnsi="Cambria Math"/>
+                      <w:i/>
+                      <w:iCs/>
+                      <w:lang w:val="en-US"/>
+                    </w:rPr>
+                  </m:ctrlPr>
+                </m:accPr>
+                <m:e>
+                  <m:r>
+                    <w:rPr>
+                      <w:rFonts w:ascii="Cambria Math" w:eastAsiaTheme="minorEastAsia" w:hAnsi="Cambria Math"/>
+                      <w:lang w:val="en-US"/>
+                    </w:rPr>
+                    <m:t>A</m:t>
+                  </m:r>
+                </m:e>
+              </m:acc>
+              <m:r>
+                <w:rPr>
+                  <w:rFonts w:ascii="Cambria Math" w:eastAsiaTheme="minorEastAsia" w:hAnsi="Cambria Math"/>
+                  <w:lang w:val="en-US"/>
+                </w:rPr>
+                <m:t>∪B</m:t>
+              </m:r>
+            </m:e>
+          </m:d>
+          <m:r>
+            <w:rPr>
+              <w:rFonts w:ascii="Cambria Math" w:eastAsiaTheme="minorEastAsia" w:hAnsi="Cambria Math"/>
+              <w:lang w:val="en-US"/>
+            </w:rPr>
+            <m:t>=A∩B</m:t>
+          </m:r>
+        </m:oMath>
+      </m:oMathPara>
+    </w:p>
+    <w:p>
+      <w:pPr>
+        <w:pStyle w:val="a4"/>
+        <w:numPr>
+          <w:ilvl w:val="0"/>
+          <w:numId w:val="10"/>
+        </w:numPr>
+        <w:rPr>
+          <w:rFonts w:eastAsiaTheme="minorEastAsia"/>
+          <w:iCs/>
+          <w:lang w:val="en-US"/>
+        </w:rPr>
+      </w:pPr>
+      <w:r>
+        <w:rPr>
+          <w:rFonts w:eastAsiaTheme="minorEastAsia"/>
+          <w:iCs/>
+        </w:rPr>
+        <w:t>Закон двойного дополнения</w:t>
+      </w:r>
+    </w:p>
+    <w:p>
+      <w:pPr>
+        <w:pStyle w:val="a4"/>
+        <w:rPr>
+          <w:rFonts w:eastAsiaTheme="minorEastAsia"/>
+          <w:iCs/>
+          <w:lang w:val="en-US"/>
+        </w:rPr>
+      </w:pPr>
+      <m:oMathPara>
+        <m:oMath>
+          <m:acc>
+            <m:accPr>
+              <m:chr m:val="̿"/>
+              <m:ctrlPr>
+                <w:rPr>
+                  <w:rFonts w:ascii="Cambria Math" w:eastAsiaTheme="minorEastAsia" w:hAnsi="Cambria Math"/>
+                  <w:i/>
+                  <w:iCs/>
+                  <w:lang w:val="en-US"/>
+                </w:rPr>
+              </m:ctrlPr>
+            </m:accPr>
+            <m:e>
+              <m:r>
+                <w:rPr>
+                  <w:rFonts w:ascii="Cambria Math" w:eastAsiaTheme="minorEastAsia" w:hAnsi="Cambria Math"/>
+                  <w:lang w:val="en-US"/>
+                </w:rPr>
+                <m:t>A</m:t>
+              </m:r>
+            </m:e>
+          </m:acc>
+          <m:r>
+            <w:rPr>
+              <w:rFonts w:ascii="Cambria Math" w:eastAsiaTheme="minorEastAsia" w:hAnsi="Cambria Math"/>
+              <w:lang w:val="en-US"/>
+            </w:rPr>
+            <m:t>=A</m:t>
+          </m:r>
+        </m:oMath>
+      </m:oMathPara>
+    </w:p>
+    <w:p>
+      <w:pPr>
+        <w:pStyle w:val="a4"/>
+        <w:numPr>
+          <w:ilvl w:val="0"/>
+          <w:numId w:val="10"/>
+        </w:numPr>
+        <w:rPr>
+          <w:rFonts w:eastAsiaTheme="minorEastAsia"/>
+          <w:iCs/>
+          <w:lang w:val="en-US"/>
+        </w:rPr>
+      </w:pPr>
+      <m:oMath>
+        <m:acc>
+          <m:accPr>
+            <m:chr m:val="̅"/>
+            <m:ctrlPr>
+              <w:rPr>
+                <w:rFonts w:ascii="Cambria Math" w:eastAsiaTheme="minorEastAsia" w:hAnsi="Cambria Math"/>
+                <w:i/>
+                <w:iCs/>
+                <w:lang w:val="en-US"/>
+              </w:rPr>
+            </m:ctrlPr>
+          </m:accPr>
+          <m:e>
+            <m:r>
+              <w:rPr>
+                <w:rFonts w:ascii="Cambria Math" w:eastAsiaTheme="minorEastAsia" w:hAnsi="Cambria Math"/>
+                <w:lang w:val="en-US"/>
+              </w:rPr>
+              <m:t>U</m:t>
+            </m:r>
+          </m:e>
+        </m:acc>
+        <m:r>
+          <w:rPr>
+            <w:rFonts w:ascii="Cambria Math" w:eastAsiaTheme="minorEastAsia" w:hAnsi="Cambria Math"/>
+            <w:lang w:val="en-US"/>
+          </w:rPr>
+          <m:t>= ∅</m:t>
+        </m:r>
+      </m:oMath>
+    </w:p>
+    <w:p>
+      <w:pPr>
+        <w:pStyle w:val="a4"/>
+        <w:rPr>
+          <w:rFonts w:eastAsiaTheme="minorEastAsia"/>
+          <w:iCs/>
+          <w:lang w:val="en-US"/>
+        </w:rPr>
+      </w:pPr>
+      <m:oMathPara>
+        <m:oMath>
+          <m:r>
+            <w:rPr>
+              <w:rFonts w:ascii="Cambria Math" w:eastAsiaTheme="minorEastAsia" w:hAnsi="Cambria Math"/>
+              <w:lang w:val="en-US"/>
+            </w:rPr>
+            <m:t>∅=U</m:t>
+          </m:r>
+        </m:oMath>
+      </m:oMathPara>
+    </w:p>
+    <w:p>
+      <w:pPr>
+        <w:pStyle w:val="a4"/>
+        <w:numPr>
+          <w:ilvl w:val="0"/>
+          <w:numId w:val="10"/>
+        </w:numPr>
+        <w:rPr>
+          <w:rFonts w:eastAsiaTheme="minorEastAsia"/>
+          <w:iCs/>
+          <w:lang w:val="en-US"/>
+        </w:rPr>
+      </w:pPr>
+      <m:oMath>
+        <m:r>
+          <w:rPr>
+            <w:rFonts w:ascii="Cambria Math" w:eastAsiaTheme="minorEastAsia" w:hAnsi="Cambria Math"/>
+            <w:lang w:val="en-US"/>
+          </w:rPr>
+          <m:t>∅ ∪U=U</m:t>
+        </m:r>
+      </m:oMath>
+    </w:p>
+    <w:p>
+      <w:pPr>
+        <w:pStyle w:val="a4"/>
+        <w:rPr>
+          <w:rFonts w:eastAsiaTheme="minorEastAsia"/>
+          <w:iCs/>
+          <w:lang w:val="en-US"/>
+        </w:rPr>
+      </w:pPr>
+    </w:p>
+    <w:p>
+      <w:pPr>
+        <w:pStyle w:val="a4"/>
+        <w:jc w:val="center"/>
+        <w:rPr>
+          <w:rFonts w:eastAsiaTheme="minorEastAsia"/>
+          <w:iCs/>
+          <w:sz w:val="30"/>
+          <w:szCs w:val="30"/>
+        </w:rPr>
+      </w:pPr>
+      <w:r>
+        <w:rPr>
+          <w:rFonts w:eastAsiaTheme="minorEastAsia"/>
+          <w:iCs/>
+          <w:sz w:val="30"/>
+          <w:szCs w:val="30"/>
+        </w:rPr>
+        <w:t>Декартово произведение множеств</w:t>
+      </w:r>
+    </w:p>
+    <w:p>
+      <w:pPr>
+        <w:pStyle w:val="a4"/>
+        <w:rPr>
+          <w:rFonts w:eastAsiaTheme="minorEastAsia"/>
+        </w:rPr>
+      </w:pPr>
+      <w:r>
+        <w:rPr>
+          <w:rFonts w:eastAsiaTheme="minorEastAsia"/>
+          <w:lang w:val="en-US"/>
+        </w:rPr>
+        <w:t>A</w:t>
+      </w:r>
+      <w:r>
+        <w:rPr>
+          <w:rFonts w:eastAsiaTheme="minorEastAsia"/>
+        </w:rPr>
+        <w:t xml:space="preserve"> </w:t>
+      </w:r>
+      <w:r>
+        <w:rPr>
+          <w:rFonts w:eastAsiaTheme="minorEastAsia"/>
+          <w:lang w:val="en-US"/>
+        </w:rPr>
+        <w:t>x</w:t>
+      </w:r>
+      <w:r>
+        <w:rPr>
+          <w:rFonts w:eastAsiaTheme="minorEastAsia"/>
+        </w:rPr>
+        <w:t xml:space="preserve"> </w:t>
+      </w:r>
+      <w:r>
+        <w:rPr>
+          <w:rFonts w:eastAsiaTheme="minorEastAsia"/>
+          <w:lang w:val="en-US"/>
+        </w:rPr>
+        <w:t>B</w:t>
+      </w:r>
+      <w:r>
+        <w:rPr>
+          <w:rFonts w:eastAsiaTheme="minorEastAsia"/>
+        </w:rPr>
+        <w:t xml:space="preserve"> = {(</w:t>
+      </w:r>
+      <w:r>
+        <w:rPr>
+          <w:rFonts w:eastAsiaTheme="minorEastAsia"/>
+          <w:lang w:val="en-US"/>
+        </w:rPr>
+        <w:t>x</w:t>
+      </w:r>
+      <w:r>
+        <w:rPr>
+          <w:rFonts w:eastAsiaTheme="minorEastAsia"/>
+        </w:rPr>
+        <w:t xml:space="preserve">, </w:t>
+      </w:r>
+      <w:r>
+        <w:rPr>
+          <w:rFonts w:eastAsiaTheme="minorEastAsia"/>
+          <w:lang w:val="en-US"/>
+        </w:rPr>
+        <w:t>y</w:t>
+      </w:r>
+      <w:r>
+        <w:rPr>
+          <w:rFonts w:eastAsiaTheme="minorEastAsia"/>
+        </w:rPr>
+        <w:t>)</w:t>
+      </w:r>
+      <w:r>
+        <w:rPr>
+          <w:rFonts w:eastAsiaTheme="minorEastAsia"/>
+        </w:rPr>
+        <w:t xml:space="preserve"> | </w:t>
+      </w:r>
+      <w:r>
+        <w:rPr>
+          <w:rFonts w:eastAsiaTheme="minorEastAsia"/>
+          <w:lang w:val="en-US"/>
+        </w:rPr>
+        <w:t>x</w:t>
+      </w:r>
+      <w:r>
+        <w:rPr>
+          <w:rFonts w:eastAsiaTheme="minorEastAsia"/>
+        </w:rPr>
+        <w:t xml:space="preserve"> </w:t>
+      </w:r>
+      <m:oMath>
+        <m:r>
+          <w:rPr>
+            <w:rFonts w:ascii="Cambria Math" w:eastAsiaTheme="minorEastAsia" w:hAnsi="Cambria Math"/>
+          </w:rPr>
+          <m:t>∈</m:t>
+        </m:r>
+      </m:oMath>
+      <w:r>
+        <w:rPr>
+          <w:rFonts w:eastAsiaTheme="minorEastAsia"/>
+        </w:rPr>
+        <w:t xml:space="preserve"> </w:t>
+      </w:r>
+      <w:r>
+        <w:rPr>
+          <w:rFonts w:eastAsiaTheme="minorEastAsia"/>
+          <w:lang w:val="en-US"/>
+        </w:rPr>
+        <w:t>A</w:t>
+      </w:r>
+      <w:r>
+        <w:rPr>
+          <w:rFonts w:eastAsiaTheme="minorEastAsia"/>
+        </w:rPr>
+        <w:t xml:space="preserve">, </w:t>
+      </w:r>
+      <w:r>
+        <w:rPr>
+          <w:rFonts w:eastAsiaTheme="minorEastAsia"/>
+          <w:lang w:val="en-US"/>
+        </w:rPr>
+        <w:t>y</w:t>
+      </w:r>
+      <w:r>
+        <w:rPr>
+          <w:rFonts w:eastAsiaTheme="minorEastAsia"/>
+        </w:rPr>
+        <w:t xml:space="preserve"> </w:t>
+      </w:r>
+      <m:oMath>
+        <m:r>
+          <w:rPr>
+            <w:rFonts w:ascii="Cambria Math" w:eastAsiaTheme="minorEastAsia" w:hAnsi="Cambria Math"/>
+          </w:rPr>
+          <m:t>∈</m:t>
+        </m:r>
+      </m:oMath>
+      <w:r>
+        <w:rPr>
+          <w:rFonts w:eastAsiaTheme="minorEastAsia"/>
+        </w:rPr>
+        <w:t xml:space="preserve"> </w:t>
+      </w:r>
+      <w:r>
+        <w:rPr>
+          <w:rFonts w:eastAsiaTheme="minorEastAsia"/>
+          <w:lang w:val="en-US"/>
+        </w:rPr>
+        <w:t>B</w:t>
+      </w:r>
+      <w:r>
+        <w:rPr>
+          <w:rFonts w:eastAsiaTheme="minorEastAsia"/>
+        </w:rPr>
+        <w:t>}</w:t>
+      </w:r>
+    </w:p>
+    <w:p>
+      <w:pPr>
+        <w:pStyle w:val="a4"/>
+        <w:rPr>
+          <w:rFonts w:eastAsiaTheme="minorEastAsia"/>
+        </w:rPr>
+      </w:pPr>
+      <w:r>
+        <w:rPr>
+          <w:rFonts w:eastAsiaTheme="minorEastAsia"/>
+          <w:highlight w:val="yellow"/>
+        </w:rPr>
+        <w:lastRenderedPageBreak/>
+        <w:t>Декартово произведение</w:t>
+      </w:r>
+      <w:r>
+        <w:rPr>
+          <w:rFonts w:eastAsiaTheme="minorEastAsia"/>
+        </w:rPr>
+        <w:t xml:space="preserve"> произвольных множеств </w:t>
+      </w:r>
+      <w:r>
+        <w:rPr>
+          <w:rFonts w:eastAsiaTheme="minorEastAsia"/>
+          <w:lang w:val="en-US"/>
+        </w:rPr>
+        <w:t>A</w:t>
+      </w:r>
+      <w:r>
+        <w:rPr>
+          <w:rFonts w:eastAsiaTheme="minorEastAsia"/>
+        </w:rPr>
+        <w:t xml:space="preserve"> и </w:t>
+      </w:r>
+      <w:r>
+        <w:rPr>
+          <w:rFonts w:eastAsiaTheme="minorEastAsia"/>
+          <w:lang w:val="en-US"/>
+        </w:rPr>
+        <w:t>B</w:t>
+      </w:r>
+      <w:r>
+        <w:rPr>
+          <w:rFonts w:eastAsiaTheme="minorEastAsia"/>
+        </w:rPr>
+        <w:t xml:space="preserve">, называется </w:t>
+      </w:r>
+      <w:proofErr w:type="spellStart"/>
+      <w:r>
+        <w:rPr>
+          <w:rFonts w:eastAsiaTheme="minorEastAsia"/>
+        </w:rPr>
+        <w:t>мн</w:t>
+      </w:r>
+      <w:proofErr w:type="spellEnd"/>
+      <w:r>
+        <w:rPr>
+          <w:rFonts w:eastAsiaTheme="minorEastAsia"/>
+        </w:rPr>
+        <w:t xml:space="preserve">-во пар, где 1-ый элемент принадлежит </w:t>
+      </w:r>
+      <w:proofErr w:type="spellStart"/>
+      <w:r>
+        <w:rPr>
+          <w:rFonts w:eastAsiaTheme="minorEastAsia"/>
+        </w:rPr>
+        <w:t>мн-ву</w:t>
+      </w:r>
+      <w:proofErr w:type="spellEnd"/>
+      <w:r>
+        <w:rPr>
+          <w:rFonts w:eastAsiaTheme="minorEastAsia"/>
+        </w:rPr>
+        <w:t xml:space="preserve"> </w:t>
+      </w:r>
+      <w:r>
+        <w:rPr>
+          <w:rFonts w:eastAsiaTheme="minorEastAsia"/>
+          <w:lang w:val="en-US"/>
+        </w:rPr>
+        <w:t>A</w:t>
+      </w:r>
+      <w:r>
+        <w:rPr>
+          <w:rFonts w:eastAsiaTheme="minorEastAsia"/>
+        </w:rPr>
+        <w:t xml:space="preserve">, второй принадлежит </w:t>
+      </w:r>
+      <w:proofErr w:type="spellStart"/>
+      <w:r>
+        <w:rPr>
+          <w:rFonts w:eastAsiaTheme="minorEastAsia"/>
+        </w:rPr>
+        <w:t>мн-ву</w:t>
+      </w:r>
+      <w:proofErr w:type="spellEnd"/>
+      <w:r>
+        <w:rPr>
+          <w:rFonts w:eastAsiaTheme="minorEastAsia"/>
+        </w:rPr>
+        <w:t xml:space="preserve"> </w:t>
+      </w:r>
+      <w:r>
+        <w:rPr>
+          <w:rFonts w:eastAsiaTheme="minorEastAsia"/>
+          <w:lang w:val="en-US"/>
+        </w:rPr>
+        <w:t>B</w:t>
+      </w:r>
+      <w:r>
+        <w:rPr>
+          <w:rFonts w:eastAsiaTheme="minorEastAsia"/>
+        </w:rPr>
+        <w:t xml:space="preserve">. Пара </w:t>
+      </w:r>
+      <w:r>
+        <w:rPr>
+          <w:rFonts w:eastAsiaTheme="minorEastAsia"/>
+        </w:rPr>
+        <w:t>(</w:t>
+      </w:r>
+      <w:r>
+        <w:rPr>
+          <w:rFonts w:eastAsiaTheme="minorEastAsia"/>
+          <w:lang w:val="en-US"/>
+        </w:rPr>
+        <w:t>x</w:t>
+      </w:r>
+      <w:r>
+        <w:rPr>
+          <w:rFonts w:eastAsiaTheme="minorEastAsia"/>
+        </w:rPr>
+        <w:t xml:space="preserve">, </w:t>
+      </w:r>
+      <w:r>
+        <w:rPr>
+          <w:rFonts w:eastAsiaTheme="minorEastAsia"/>
+          <w:lang w:val="en-US"/>
+        </w:rPr>
+        <w:t>y</w:t>
+      </w:r>
+      <w:r>
+        <w:rPr>
+          <w:rFonts w:eastAsiaTheme="minorEastAsia"/>
+        </w:rPr>
+        <w:t>)</w:t>
+      </w:r>
+      <w:r>
+        <w:rPr>
+          <w:rFonts w:eastAsiaTheme="minorEastAsia"/>
+        </w:rPr>
+        <w:t xml:space="preserve"> – упорядоченная пара.</w:t>
+      </w:r>
+    </w:p>
+    <w:p>
+      <w:pPr>
+        <w:pStyle w:val="a4"/>
+        <w:rPr>
+          <w:rFonts w:eastAsiaTheme="minorEastAsia"/>
+        </w:rPr>
+      </w:pPr>
+      <w:r>
+        <w:rPr>
+          <w:rFonts w:eastAsiaTheme="minorEastAsia"/>
+          <w:highlight w:val="yellow"/>
+        </w:rPr>
+        <w:t>Операция нахождения декартового произведения множеств</w:t>
+      </w:r>
+      <w:r>
+        <w:rPr>
+          <w:rFonts w:eastAsiaTheme="minorEastAsia"/>
+        </w:rPr>
+        <w:t xml:space="preserve"> называется декартовым умножением этих множества</w:t>
+      </w:r>
+    </w:p>
+    <w:p>
+      <w:pPr>
+        <w:pStyle w:val="a4"/>
+        <w:rPr>
+          <w:rFonts w:eastAsiaTheme="minorEastAsia"/>
+        </w:rPr>
+      </w:pPr>
+      <w:r>
+        <w:rPr>
+          <w:rFonts w:eastAsiaTheme="minorEastAsia"/>
+        </w:rPr>
+        <w:t>|</w:t>
+      </w:r>
+      <w:r>
+        <w:rPr>
+          <w:rFonts w:eastAsiaTheme="minorEastAsia"/>
+          <w:lang w:val="en-US"/>
+        </w:rPr>
+        <w:t>A</w:t>
+      </w:r>
+      <w:r>
+        <w:rPr>
+          <w:rFonts w:eastAsiaTheme="minorEastAsia"/>
+        </w:rPr>
+        <w:t xml:space="preserve"> </w:t>
+      </w:r>
+      <w:r>
+        <w:rPr>
+          <w:rFonts w:eastAsiaTheme="minorEastAsia"/>
+          <w:lang w:val="en-US"/>
+        </w:rPr>
+        <w:t>x</w:t>
+      </w:r>
+      <w:r>
+        <w:rPr>
+          <w:rFonts w:eastAsiaTheme="minorEastAsia"/>
+        </w:rPr>
+        <w:t xml:space="preserve"> </w:t>
+      </w:r>
+      <w:r>
+        <w:rPr>
+          <w:rFonts w:eastAsiaTheme="minorEastAsia"/>
+          <w:lang w:val="en-US"/>
+        </w:rPr>
+        <w:t>B</w:t>
+      </w:r>
+      <w:r>
+        <w:rPr>
+          <w:rFonts w:eastAsiaTheme="minorEastAsia"/>
+        </w:rPr>
+        <w:t>| = |</w:t>
+      </w:r>
+      <w:r>
+        <w:rPr>
+          <w:rFonts w:eastAsiaTheme="minorEastAsia"/>
+          <w:lang w:val="en-US"/>
+        </w:rPr>
+        <w:t>A</w:t>
+      </w:r>
+      <w:r>
+        <w:rPr>
+          <w:rFonts w:eastAsiaTheme="minorEastAsia"/>
+        </w:rPr>
+        <w:t>| * |</w:t>
+      </w:r>
+      <w:r>
+        <w:rPr>
+          <w:rFonts w:eastAsiaTheme="minorEastAsia"/>
+          <w:lang w:val="en-US"/>
+        </w:rPr>
+        <w:t>B</w:t>
+      </w:r>
+      <w:r>
+        <w:rPr>
+          <w:rFonts w:eastAsiaTheme="minorEastAsia"/>
+        </w:rPr>
+        <w:t>|</w:t>
+      </w:r>
+    </w:p>
+    <w:p>
+      <w:pPr>
+        <w:pStyle w:val="a7"/>
+        <w:rPr>
+          <w:rFonts w:asciiTheme="minorHAnsi" w:hAnsiTheme="minorHAnsi" w:cstheme="minorHAnsi"/>
+          <w:color w:val="000000"/>
+          <w:sz w:val="22"/>
+          <w:szCs w:val="22"/>
+        </w:rPr>
+      </w:pPr>
+      <w:r>
+        <w:rPr>
+          <w:rFonts w:asciiTheme="minorHAnsi" w:hAnsiTheme="minorHAnsi" w:cstheme="minorHAnsi"/>
+          <w:color w:val="000000"/>
+          <w:sz w:val="22"/>
+          <w:szCs w:val="22"/>
+        </w:rPr>
+        <w:t>Пусть даны 2 множества. Множество А состоящее из {a1,a2,….</w:t>
+      </w:r>
+      <w:proofErr w:type="spellStart"/>
+      <w:r>
+        <w:rPr>
+          <w:rFonts w:asciiTheme="minorHAnsi" w:hAnsiTheme="minorHAnsi" w:cstheme="minorHAnsi"/>
+          <w:color w:val="000000"/>
+          <w:sz w:val="22"/>
+          <w:szCs w:val="22"/>
+        </w:rPr>
+        <w:t>an</w:t>
+      </w:r>
+      <w:proofErr w:type="spellEnd"/>
+      <w:r>
+        <w:rPr>
+          <w:rFonts w:asciiTheme="minorHAnsi" w:hAnsiTheme="minorHAnsi" w:cstheme="minorHAnsi"/>
+          <w:color w:val="000000"/>
+          <w:sz w:val="22"/>
+          <w:szCs w:val="22"/>
+        </w:rPr>
+        <w:t>}, B{b1,b2,…</w:t>
+      </w:r>
+      <w:proofErr w:type="spellStart"/>
+      <w:r>
+        <w:rPr>
+          <w:rFonts w:asciiTheme="minorHAnsi" w:hAnsiTheme="minorHAnsi" w:cstheme="minorHAnsi"/>
+          <w:color w:val="000000"/>
+          <w:sz w:val="22"/>
+          <w:szCs w:val="22"/>
+        </w:rPr>
+        <w:t>bn</w:t>
+      </w:r>
+      <w:proofErr w:type="spellEnd"/>
+      <w:r>
+        <w:rPr>
+          <w:rFonts w:asciiTheme="minorHAnsi" w:hAnsiTheme="minorHAnsi" w:cstheme="minorHAnsi"/>
+          <w:color w:val="000000"/>
+          <w:sz w:val="22"/>
+          <w:szCs w:val="22"/>
+        </w:rPr>
+        <w:t xml:space="preserve">} тогда </w:t>
+      </w:r>
+      <w:proofErr w:type="spellStart"/>
+      <w:r>
+        <w:rPr>
+          <w:rFonts w:asciiTheme="minorHAnsi" w:hAnsiTheme="minorHAnsi" w:cstheme="minorHAnsi"/>
+          <w:color w:val="000000"/>
+          <w:sz w:val="22"/>
+          <w:szCs w:val="22"/>
+        </w:rPr>
+        <w:t>aj</w:t>
+      </w:r>
+      <w:proofErr w:type="spellEnd"/>
+      <w:r>
+        <w:rPr>
+          <w:rFonts w:asciiTheme="minorHAnsi" w:hAnsiTheme="minorHAnsi" w:cstheme="minorHAnsi"/>
+          <w:color w:val="000000"/>
+          <w:sz w:val="22"/>
+          <w:szCs w:val="22"/>
+        </w:rPr>
+        <w:t xml:space="preserve"> и </w:t>
+      </w:r>
+      <w:proofErr w:type="spellStart"/>
+      <w:r>
+        <w:rPr>
+          <w:rFonts w:asciiTheme="minorHAnsi" w:hAnsiTheme="minorHAnsi" w:cstheme="minorHAnsi"/>
+          <w:color w:val="000000"/>
+          <w:sz w:val="22"/>
+          <w:szCs w:val="22"/>
+        </w:rPr>
+        <w:t>bj</w:t>
+      </w:r>
+      <w:proofErr w:type="spellEnd"/>
+      <w:r>
+        <w:rPr>
+          <w:rFonts w:asciiTheme="minorHAnsi" w:hAnsiTheme="minorHAnsi" w:cstheme="minorHAnsi"/>
+          <w:color w:val="000000"/>
+          <w:sz w:val="22"/>
+          <w:szCs w:val="22"/>
+        </w:rPr>
+        <w:t xml:space="preserve"> задают соответствие между множествами А и В если указанно правило R по которому для элемента </w:t>
+      </w:r>
+      <w:proofErr w:type="spellStart"/>
+      <w:r>
+        <w:rPr>
+          <w:rFonts w:asciiTheme="minorHAnsi" w:hAnsiTheme="minorHAnsi" w:cstheme="minorHAnsi"/>
+          <w:color w:val="000000"/>
+          <w:sz w:val="22"/>
+          <w:szCs w:val="22"/>
+        </w:rPr>
+        <w:t>ai</w:t>
+      </w:r>
+      <w:proofErr w:type="spellEnd"/>
+      <w:r>
+        <w:rPr>
+          <w:rFonts w:asciiTheme="minorHAnsi" w:hAnsiTheme="minorHAnsi" w:cstheme="minorHAnsi"/>
+          <w:color w:val="000000"/>
+          <w:sz w:val="22"/>
+          <w:szCs w:val="22"/>
+        </w:rPr>
+        <w:t xml:space="preserve"> принадлежащего А выбирается элемент </w:t>
+      </w:r>
+      <w:proofErr w:type="spellStart"/>
+      <w:r>
+        <w:rPr>
+          <w:rFonts w:asciiTheme="minorHAnsi" w:hAnsiTheme="minorHAnsi" w:cstheme="minorHAnsi"/>
+          <w:color w:val="000000"/>
+          <w:sz w:val="22"/>
+          <w:szCs w:val="22"/>
+        </w:rPr>
+        <w:t>bj</w:t>
+      </w:r>
+      <w:proofErr w:type="spellEnd"/>
+      <w:r>
+        <w:rPr>
+          <w:rFonts w:asciiTheme="minorHAnsi" w:hAnsiTheme="minorHAnsi" w:cstheme="minorHAnsi"/>
+          <w:color w:val="000000"/>
+          <w:sz w:val="22"/>
+          <w:szCs w:val="22"/>
+        </w:rPr>
+        <w:t xml:space="preserve"> принадлежащего В</w:t>
+      </w:r>
+    </w:p>
+    <w:p>
+      <w:pPr>
+        <w:pStyle w:val="a7"/>
+        <w:rPr>
+          <w:rFonts w:asciiTheme="minorHAnsi" w:hAnsiTheme="minorHAnsi" w:cstheme="minorHAnsi"/>
+          <w:color w:val="000000"/>
+          <w:sz w:val="22"/>
+          <w:szCs w:val="22"/>
+        </w:rPr>
+      </w:pPr>
+      <w:r>
+        <w:rPr>
+          <w:rFonts w:asciiTheme="minorHAnsi" w:hAnsiTheme="minorHAnsi" w:cstheme="minorHAnsi"/>
+          <w:color w:val="000000"/>
+          <w:sz w:val="22"/>
+          <w:szCs w:val="22"/>
+        </w:rPr>
+        <w:t>Например: Русско-английский словарь устанавливает соответствие значений и написаний слов русского и английского языков</w:t>
+      </w:r>
+    </w:p>
+    <w:p>
+      <w:pPr>
+        <w:pStyle w:val="a7"/>
+        <w:rPr>
+          <w:rFonts w:asciiTheme="minorHAnsi" w:hAnsiTheme="minorHAnsi" w:cstheme="minorHAnsi"/>
+          <w:color w:val="000000"/>
+          <w:sz w:val="22"/>
+          <w:szCs w:val="22"/>
+        </w:rPr>
+      </w:pPr>
+      <w:r>
+        <w:rPr>
+          <w:rFonts w:asciiTheme="minorHAnsi" w:hAnsiTheme="minorHAnsi" w:cstheme="minorHAnsi"/>
+          <w:color w:val="000000"/>
+          <w:sz w:val="22"/>
+          <w:szCs w:val="22"/>
+        </w:rPr>
+        <w:t>Пусть задано некоторое соответствие R между множествами А и В для некоторого элемента а из множества А поставим соответствие элемент b из множества В который называется образом элемента А ( b = R(a) ) тогда a = R^-1(b) это прообраз элемента b</w:t>
+      </w:r>
+    </w:p>
+    <w:p>
+      <w:pPr>
+        <w:pStyle w:val="a7"/>
+        <w:rPr>
+          <w:rFonts w:asciiTheme="minorHAnsi" w:hAnsiTheme="minorHAnsi" w:cstheme="minorHAnsi"/>
+          <w:color w:val="000000"/>
+          <w:sz w:val="22"/>
+          <w:szCs w:val="22"/>
+        </w:rPr>
+      </w:pPr>
+      <w:r>
+        <w:rPr>
+          <w:rFonts w:asciiTheme="minorHAnsi" w:hAnsiTheme="minorHAnsi" w:cstheme="minorHAnsi"/>
+          <w:color w:val="000000"/>
+          <w:sz w:val="22"/>
+          <w:szCs w:val="22"/>
+        </w:rPr>
+        <w:t>Свойства прообраза:</w:t>
+      </w:r>
+    </w:p>
+    <w:p>
+      <w:pPr>
+        <w:pStyle w:val="a7"/>
+        <w:rPr>
+          <w:rFonts w:asciiTheme="minorHAnsi" w:hAnsiTheme="minorHAnsi" w:cstheme="minorHAnsi"/>
+          <w:color w:val="000000"/>
+          <w:sz w:val="22"/>
+          <w:szCs w:val="22"/>
+        </w:rPr>
+      </w:pPr>
+      <w:r>
+        <w:rPr>
+          <w:rFonts w:asciiTheme="minorHAnsi" w:hAnsiTheme="minorHAnsi" w:cstheme="minorHAnsi"/>
+          <w:color w:val="000000"/>
+          <w:sz w:val="22"/>
+          <w:szCs w:val="22"/>
+        </w:rPr>
+        <w:t>-Свойство единственности – каждому прообразу соответствует единственный образ</w:t>
+      </w:r>
+    </w:p>
+    <w:p>
+      <w:pPr>
+        <w:pStyle w:val="a7"/>
+        <w:rPr>
+          <w:rFonts w:asciiTheme="minorHAnsi" w:hAnsiTheme="minorHAnsi" w:cstheme="minorHAnsi"/>
+          <w:color w:val="000000"/>
+          <w:sz w:val="22"/>
+          <w:szCs w:val="22"/>
+        </w:rPr>
+      </w:pPr>
+      <w:r>
+        <w:rPr>
+          <w:rFonts w:asciiTheme="minorHAnsi" w:hAnsiTheme="minorHAnsi" w:cstheme="minorHAnsi"/>
+          <w:color w:val="000000"/>
+          <w:sz w:val="22"/>
+          <w:szCs w:val="22"/>
+        </w:rPr>
+        <w:t>-Образ должен быть полным, так же полным должен быть полным и прообраз. Свойство полноты</w:t>
+      </w:r>
+    </w:p>
+    <w:p>
+      <w:pPr>
+        <w:pStyle w:val="a4"/>
+        <w:rPr>
+          <w:rFonts w:eastAsiaTheme="minorEastAsia"/>
+        </w:rPr>
+      </w:pPr>
+    </w:p>
+    <w:p>
+      <w:pPr>
+        <w:pStyle w:val="a4"/>
         <w:rPr>
           <w:rFonts w:eastAsiaTheme="minorEastAsia"/>
         </w:rPr>
@@ -1975,6 +5102,95 @@
 <file path=word/numbering.xml><?xml version="1.0" encoding="utf-8"?>
 <w:numbering xmlns:wpc="http://schemas.microsoft.com/office/word/2010/wordprocessingCanvas" xmlns:cx="http://schemas.microsoft.com/office/drawing/2014/chartex" xmlns:cx1="http://schemas.microsoft.com/office/drawing/2015/9/8/chartex" xmlns:cx2="http://schemas.microsoft.com/office/drawing/2015/10/21/chartex" xmlns:cx3="http://schemas.microsoft.com/office/drawing/2016/5/9/chartex" xmlns:cx4="http://schemas.microsoft.com/office/drawing/2016/5/10/chartex" xmlns:cx5="http://schemas.microsoft.com/office/drawing/2016/5/11/chartex" xmlns:cx6="http://schemas.microsoft.com/office/drawing/2016/5/12/chartex" xmlns:cx7="http://schemas.microsoft.com/office/drawing/2016/5/13/chartex" xmlns:cx8="http://schemas.microsoft.com/office/drawing/2016/5/14/chartex" xmlns:mc="http://schemas.openxmlformats.org/markup-compatibility/2006" xmlns:aink="http://schemas.microsoft.com/office/drawing/2016/ink" xmlns:am3d="http://schemas.microsoft.com/office/drawing/2017/model3d" xmlns:o="urn:schemas-microsoft-com:office:office" xmlns:r="http://schemas.openxmlformats.org/officeDocument/2006/relationships" xmlns:m="http://schemas.openxmlformats.org/officeDocument/2006/math" xmlns:v="urn:schemas-microsoft-com:vml" xmlns:wp14="http://schemas.microsoft.com/office/word/2010/wordprocessingDrawing" xmlns:wp="http://schemas.openxmlformats.org/drawingml/2006/wordprocessingDrawing" xmlns:w10="urn:schemas-microsoft-com:office:word" xmlns:w="http://schemas.openxmlformats.org/wordprocessingml/2006/main" xmlns:w14="http://schemas.microsoft.com/office/word/2010/wordml" xmlns:w15="http://schemas.microsoft.com/office/word/2012/wordml" xmlns:w16cex="http://schemas.microsoft.com/office/word/2018/wordml/cex" xmlns:w16cid="http://schemas.microsoft.com/office/word/2016/wordml/cid" xmlns:w16="http://schemas.microsoft.com/office/word/2018/wordml" xmlns:w16se="http://schemas.microsoft.com/office/word/2015/wordml/symex" xmlns:wpg="http://schemas.microsoft.com/office/word/2010/wordprocessingGroup" xmlns:wpi="http://schemas.microsoft.com/office/word/2010/wordprocessingInk" xmlns:wne="http://schemas.microsoft.com/office/word/2006/wordml" xmlns:wps="http://schemas.microsoft.com/office/word/2010/wordprocessingShape" mc:Ignorable="w14 w15 w16se w16cid w16 w16cex wp14">
   <w:abstractNum w:abstractNumId="0" w15:restartNumberingAfterBreak="0">
+    <w:nsid w:val="0B5C0B42"/>
+    <w:multiLevelType w:val="hybridMultilevel"/>
+    <w:tmpl w:val="5B3C8A70"/>
+    <w:lvl w:ilvl="0" w:tplc="04190011">
+      <w:start w:val="1"/>
+      <w:numFmt w:val="decimal"/>
+      <w:lvlText w:val="%1)"/>
+      <w:lvlJc w:val="left"/>
+      <w:pPr>
+        <w:ind w:left="720" w:hanging="360"/>
+      </w:pPr>
+      <w:rPr>
+        <w:rFonts w:hint="default"/>
+      </w:rPr>
+    </w:lvl>
+    <w:lvl w:ilvl="1" w:tplc="04190019" w:tentative="1">
+      <w:start w:val="1"/>
+      <w:numFmt w:val="lowerLetter"/>
+      <w:lvlText w:val="%2."/>
+      <w:lvlJc w:val="left"/>
+      <w:pPr>
+        <w:ind w:left="1440" w:hanging="360"/>
+      </w:pPr>
+    </w:lvl>
+    <w:lvl w:ilvl="2" w:tplc="0419001B" w:tentative="1">
+      <w:start w:val="1"/>
+      <w:numFmt w:val="lowerRoman"/>
+      <w:lvlText w:val="%3."/>
+      <w:lvlJc w:val="right"/>
+      <w:pPr>
+        <w:ind w:left="2160" w:hanging="180"/>
+      </w:pPr>
+    </w:lvl>
+    <w:lvl w:ilvl="3" w:tplc="0419000F" w:tentative="1">
+      <w:start w:val="1"/>
+      <w:numFmt w:val="decimal"/>
+      <w:lvlText w:val="%4."/>
+      <w:lvlJc w:val="left"/>
+      <w:pPr>
+        <w:ind w:left="2880" w:hanging="360"/>
+      </w:pPr>
+    </w:lvl>
+    <w:lvl w:ilvl="4" w:tplc="04190019" w:tentative="1">
+      <w:start w:val="1"/>
+      <w:numFmt w:val="lowerLetter"/>
+      <w:lvlText w:val="%5."/>
+      <w:lvlJc w:val="left"/>
+      <w:pPr>
+        <w:ind w:left="3600" w:hanging="360"/>
+      </w:pPr>
+    </w:lvl>
+    <w:lvl w:ilvl="5" w:tplc="0419001B" w:tentative="1">
+      <w:start w:val="1"/>
+      <w:numFmt w:val="lowerRoman"/>
+      <w:lvlText w:val="%6."/>
+      <w:lvlJc w:val="right"/>
+      <w:pPr>
+        <w:ind w:left="4320" w:hanging="180"/>
+      </w:pPr>
+    </w:lvl>
+    <w:lvl w:ilvl="6" w:tplc="0419000F" w:tentative="1">
+      <w:start w:val="1"/>
+      <w:numFmt w:val="decimal"/>
+      <w:lvlText w:val="%7."/>
+      <w:lvlJc w:val="left"/>
+      <w:pPr>
+        <w:ind w:left="5040" w:hanging="360"/>
+      </w:pPr>
+    </w:lvl>
+    <w:lvl w:ilvl="7" w:tplc="04190019" w:tentative="1">
+      <w:start w:val="1"/>
+      <w:numFmt w:val="lowerLetter"/>
+      <w:lvlText w:val="%8."/>
+      <w:lvlJc w:val="left"/>
+      <w:pPr>
+        <w:ind w:left="5760" w:hanging="360"/>
+      </w:pPr>
+    </w:lvl>
+    <w:lvl w:ilvl="8" w:tplc="0419001B" w:tentative="1">
+      <w:start w:val="1"/>
+      <w:numFmt w:val="lowerRoman"/>
+      <w:lvlText w:val="%9."/>
+      <w:lvlJc w:val="right"/>
+      <w:pPr>
+        <w:ind w:left="6480" w:hanging="180"/>
+      </w:pPr>
+    </w:lvl>
+  </w:abstractNum>
+  <w:abstractNum w:abstractNumId="1" w15:restartNumberingAfterBreak="0">
     <w:nsid w:val="2C7717D5"/>
     <w:multiLevelType w:val="hybridMultilevel"/>
     <w:tmpl w:val="BA9ECC0E"/>
@@ -2063,7 +5279,541 @@
       </w:pPr>
     </w:lvl>
   </w:abstractNum>
-  <w:abstractNum w:abstractNumId="1" w15:restartNumberingAfterBreak="0">
+  <w:abstractNum w:abstractNumId="2" w15:restartNumberingAfterBreak="0">
+    <w:nsid w:val="33BB54BE"/>
+    <w:multiLevelType w:val="hybridMultilevel"/>
+    <w:tmpl w:val="0B4842A8"/>
+    <w:lvl w:ilvl="0" w:tplc="04190011">
+      <w:start w:val="1"/>
+      <w:numFmt w:val="decimal"/>
+      <w:lvlText w:val="%1)"/>
+      <w:lvlJc w:val="left"/>
+      <w:pPr>
+        <w:ind w:left="720" w:hanging="360"/>
+      </w:pPr>
+      <w:rPr>
+        <w:rFonts w:hint="default"/>
+      </w:rPr>
+    </w:lvl>
+    <w:lvl w:ilvl="1" w:tplc="04190019" w:tentative="1">
+      <w:start w:val="1"/>
+      <w:numFmt w:val="lowerLetter"/>
+      <w:lvlText w:val="%2."/>
+      <w:lvlJc w:val="left"/>
+      <w:pPr>
+        <w:ind w:left="1440" w:hanging="360"/>
+      </w:pPr>
+    </w:lvl>
+    <w:lvl w:ilvl="2" w:tplc="0419001B" w:tentative="1">
+      <w:start w:val="1"/>
+      <w:numFmt w:val="lowerRoman"/>
+      <w:lvlText w:val="%3."/>
+      <w:lvlJc w:val="right"/>
+      <w:pPr>
+        <w:ind w:left="2160" w:hanging="180"/>
+      </w:pPr>
+    </w:lvl>
+    <w:lvl w:ilvl="3" w:tplc="0419000F" w:tentative="1">
+      <w:start w:val="1"/>
+      <w:numFmt w:val="decimal"/>
+      <w:lvlText w:val="%4."/>
+      <w:lvlJc w:val="left"/>
+      <w:pPr>
+        <w:ind w:left="2880" w:hanging="360"/>
+      </w:pPr>
+    </w:lvl>
+    <w:lvl w:ilvl="4" w:tplc="04190019" w:tentative="1">
+      <w:start w:val="1"/>
+      <w:numFmt w:val="lowerLetter"/>
+      <w:lvlText w:val="%5."/>
+      <w:lvlJc w:val="left"/>
+      <w:pPr>
+        <w:ind w:left="3600" w:hanging="360"/>
+      </w:pPr>
+    </w:lvl>
+    <w:lvl w:ilvl="5" w:tplc="0419001B" w:tentative="1">
+      <w:start w:val="1"/>
+      <w:numFmt w:val="lowerRoman"/>
+      <w:lvlText w:val="%6."/>
+      <w:lvlJc w:val="right"/>
+      <w:pPr>
+        <w:ind w:left="4320" w:hanging="180"/>
+      </w:pPr>
+    </w:lvl>
+    <w:lvl w:ilvl="6" w:tplc="0419000F" w:tentative="1">
+      <w:start w:val="1"/>
+      <w:numFmt w:val="decimal"/>
+      <w:lvlText w:val="%7."/>
+      <w:lvlJc w:val="left"/>
+      <w:pPr>
+        <w:ind w:left="5040" w:hanging="360"/>
+      </w:pPr>
+    </w:lvl>
+    <w:lvl w:ilvl="7" w:tplc="04190019" w:tentative="1">
+      <w:start w:val="1"/>
+      <w:numFmt w:val="lowerLetter"/>
+      <w:lvlText w:val="%8."/>
+      <w:lvlJc w:val="left"/>
+      <w:pPr>
+        <w:ind w:left="5760" w:hanging="360"/>
+      </w:pPr>
+    </w:lvl>
+    <w:lvl w:ilvl="8" w:tplc="0419001B" w:tentative="1">
+      <w:start w:val="1"/>
+      <w:numFmt w:val="lowerRoman"/>
+      <w:lvlText w:val="%9."/>
+      <w:lvlJc w:val="right"/>
+      <w:pPr>
+        <w:ind w:left="6480" w:hanging="180"/>
+      </w:pPr>
+    </w:lvl>
+  </w:abstractNum>
+  <w:abstractNum w:abstractNumId="3" w15:restartNumberingAfterBreak="0">
+    <w:nsid w:val="391652BD"/>
+    <w:multiLevelType w:val="hybridMultilevel"/>
+    <w:tmpl w:val="E8D6012E"/>
+    <w:lvl w:ilvl="0" w:tplc="04190011">
+      <w:start w:val="1"/>
+      <w:numFmt w:val="decimal"/>
+      <w:lvlText w:val="%1)"/>
+      <w:lvlJc w:val="left"/>
+      <w:pPr>
+        <w:ind w:left="720" w:hanging="360"/>
+      </w:pPr>
+      <w:rPr>
+        <w:rFonts w:hint="default"/>
+      </w:rPr>
+    </w:lvl>
+    <w:lvl w:ilvl="1" w:tplc="04190019" w:tentative="1">
+      <w:start w:val="1"/>
+      <w:numFmt w:val="lowerLetter"/>
+      <w:lvlText w:val="%2."/>
+      <w:lvlJc w:val="left"/>
+      <w:pPr>
+        <w:ind w:left="1440" w:hanging="360"/>
+      </w:pPr>
+    </w:lvl>
+    <w:lvl w:ilvl="2" w:tplc="0419001B" w:tentative="1">
+      <w:start w:val="1"/>
+      <w:numFmt w:val="lowerRoman"/>
+      <w:lvlText w:val="%3."/>
+      <w:lvlJc w:val="right"/>
+      <w:pPr>
+        <w:ind w:left="2160" w:hanging="180"/>
+      </w:pPr>
+    </w:lvl>
+    <w:lvl w:ilvl="3" w:tplc="0419000F" w:tentative="1">
+      <w:start w:val="1"/>
+      <w:numFmt w:val="decimal"/>
+      <w:lvlText w:val="%4."/>
+      <w:lvlJc w:val="left"/>
+      <w:pPr>
+        <w:ind w:left="2880" w:hanging="360"/>
+      </w:pPr>
+    </w:lvl>
+    <w:lvl w:ilvl="4" w:tplc="04190019" w:tentative="1">
+      <w:start w:val="1"/>
+      <w:numFmt w:val="lowerLetter"/>
+      <w:lvlText w:val="%5."/>
+      <w:lvlJc w:val="left"/>
+      <w:pPr>
+        <w:ind w:left="3600" w:hanging="360"/>
+      </w:pPr>
+    </w:lvl>
+    <w:lvl w:ilvl="5" w:tplc="0419001B" w:tentative="1">
+      <w:start w:val="1"/>
+      <w:numFmt w:val="lowerRoman"/>
+      <w:lvlText w:val="%6."/>
+      <w:lvlJc w:val="right"/>
+      <w:pPr>
+        <w:ind w:left="4320" w:hanging="180"/>
+      </w:pPr>
+    </w:lvl>
+    <w:lvl w:ilvl="6" w:tplc="0419000F" w:tentative="1">
+      <w:start w:val="1"/>
+      <w:numFmt w:val="decimal"/>
+      <w:lvlText w:val="%7."/>
+      <w:lvlJc w:val="left"/>
+      <w:pPr>
+        <w:ind w:left="5040" w:hanging="360"/>
+      </w:pPr>
+    </w:lvl>
+    <w:lvl w:ilvl="7" w:tplc="04190019" w:tentative="1">
+      <w:start w:val="1"/>
+      <w:numFmt w:val="lowerLetter"/>
+      <w:lvlText w:val="%8."/>
+      <w:lvlJc w:val="left"/>
+      <w:pPr>
+        <w:ind w:left="5760" w:hanging="360"/>
+      </w:pPr>
+    </w:lvl>
+    <w:lvl w:ilvl="8" w:tplc="0419001B" w:tentative="1">
+      <w:start w:val="1"/>
+      <w:numFmt w:val="lowerRoman"/>
+      <w:lvlText w:val="%9."/>
+      <w:lvlJc w:val="right"/>
+      <w:pPr>
+        <w:ind w:left="6480" w:hanging="180"/>
+      </w:pPr>
+    </w:lvl>
+  </w:abstractNum>
+  <w:abstractNum w:abstractNumId="4" w15:restartNumberingAfterBreak="0">
+    <w:nsid w:val="3CC64963"/>
+    <w:multiLevelType w:val="hybridMultilevel"/>
+    <w:tmpl w:val="AD9CB4FE"/>
+    <w:lvl w:ilvl="0" w:tplc="04190011">
+      <w:start w:val="1"/>
+      <w:numFmt w:val="decimal"/>
+      <w:lvlText w:val="%1)"/>
+      <w:lvlJc w:val="left"/>
+      <w:pPr>
+        <w:ind w:left="720" w:hanging="360"/>
+      </w:pPr>
+      <w:rPr>
+        <w:rFonts w:hint="default"/>
+      </w:rPr>
+    </w:lvl>
+    <w:lvl w:ilvl="1" w:tplc="04190019" w:tentative="1">
+      <w:start w:val="1"/>
+      <w:numFmt w:val="lowerLetter"/>
+      <w:lvlText w:val="%2."/>
+      <w:lvlJc w:val="left"/>
+      <w:pPr>
+        <w:ind w:left="1440" w:hanging="360"/>
+      </w:pPr>
+    </w:lvl>
+    <w:lvl w:ilvl="2" w:tplc="0419001B" w:tentative="1">
+      <w:start w:val="1"/>
+      <w:numFmt w:val="lowerRoman"/>
+      <w:lvlText w:val="%3."/>
+      <w:lvlJc w:val="right"/>
+      <w:pPr>
+        <w:ind w:left="2160" w:hanging="180"/>
+      </w:pPr>
+    </w:lvl>
+    <w:lvl w:ilvl="3" w:tplc="0419000F" w:tentative="1">
+      <w:start w:val="1"/>
+      <w:numFmt w:val="decimal"/>
+      <w:lvlText w:val="%4."/>
+      <w:lvlJc w:val="left"/>
+      <w:pPr>
+        <w:ind w:left="2880" w:hanging="360"/>
+      </w:pPr>
+    </w:lvl>
+    <w:lvl w:ilvl="4" w:tplc="04190019" w:tentative="1">
+      <w:start w:val="1"/>
+      <w:numFmt w:val="lowerLetter"/>
+      <w:lvlText w:val="%5."/>
+      <w:lvlJc w:val="left"/>
+      <w:pPr>
+        <w:ind w:left="3600" w:hanging="360"/>
+      </w:pPr>
+    </w:lvl>
+    <w:lvl w:ilvl="5" w:tplc="0419001B" w:tentative="1">
+      <w:start w:val="1"/>
+      <w:numFmt w:val="lowerRoman"/>
+      <w:lvlText w:val="%6."/>
+      <w:lvlJc w:val="right"/>
+      <w:pPr>
+        <w:ind w:left="4320" w:hanging="180"/>
+      </w:pPr>
+    </w:lvl>
+    <w:lvl w:ilvl="6" w:tplc="0419000F" w:tentative="1">
+      <w:start w:val="1"/>
+      <w:numFmt w:val="decimal"/>
+      <w:lvlText w:val="%7."/>
+      <w:lvlJc w:val="left"/>
+      <w:pPr>
+        <w:ind w:left="5040" w:hanging="360"/>
+      </w:pPr>
+    </w:lvl>
+    <w:lvl w:ilvl="7" w:tplc="04190019" w:tentative="1">
+      <w:start w:val="1"/>
+      <w:numFmt w:val="lowerLetter"/>
+      <w:lvlText w:val="%8."/>
+      <w:lvlJc w:val="left"/>
+      <w:pPr>
+        <w:ind w:left="5760" w:hanging="360"/>
+      </w:pPr>
+    </w:lvl>
+    <w:lvl w:ilvl="8" w:tplc="0419001B" w:tentative="1">
+      <w:start w:val="1"/>
+      <w:numFmt w:val="lowerRoman"/>
+      <w:lvlText w:val="%9."/>
+      <w:lvlJc w:val="right"/>
+      <w:pPr>
+        <w:ind w:left="6480" w:hanging="180"/>
+      </w:pPr>
+    </w:lvl>
+  </w:abstractNum>
+  <w:abstractNum w:abstractNumId="5" w15:restartNumberingAfterBreak="0">
+    <w:nsid w:val="3E7C5DC6"/>
+    <w:multiLevelType w:val="hybridMultilevel"/>
+    <w:tmpl w:val="8354C49C"/>
+    <w:lvl w:ilvl="0" w:tplc="54CA52EC">
+      <w:start w:val="1"/>
+      <w:numFmt w:val="decimal"/>
+      <w:lvlText w:val="%1)"/>
+      <w:lvlJc w:val="left"/>
+      <w:pPr>
+        <w:ind w:left="1080" w:hanging="360"/>
+      </w:pPr>
+      <w:rPr>
+        <w:rFonts w:hint="default"/>
+      </w:rPr>
+    </w:lvl>
+    <w:lvl w:ilvl="1" w:tplc="04190019" w:tentative="1">
+      <w:start w:val="1"/>
+      <w:numFmt w:val="lowerLetter"/>
+      <w:lvlText w:val="%2."/>
+      <w:lvlJc w:val="left"/>
+      <w:pPr>
+        <w:ind w:left="1800" w:hanging="360"/>
+      </w:pPr>
+    </w:lvl>
+    <w:lvl w:ilvl="2" w:tplc="0419001B" w:tentative="1">
+      <w:start w:val="1"/>
+      <w:numFmt w:val="lowerRoman"/>
+      <w:lvlText w:val="%3."/>
+      <w:lvlJc w:val="right"/>
+      <w:pPr>
+        <w:ind w:left="2520" w:hanging="180"/>
+      </w:pPr>
+    </w:lvl>
+    <w:lvl w:ilvl="3" w:tplc="0419000F" w:tentative="1">
+      <w:start w:val="1"/>
+      <w:numFmt w:val="decimal"/>
+      <w:lvlText w:val="%4."/>
+      <w:lvlJc w:val="left"/>
+      <w:pPr>
+        <w:ind w:left="3240" w:hanging="360"/>
+      </w:pPr>
+    </w:lvl>
+    <w:lvl w:ilvl="4" w:tplc="04190019" w:tentative="1">
+      <w:start w:val="1"/>
+      <w:numFmt w:val="lowerLetter"/>
+      <w:lvlText w:val="%5."/>
+      <w:lvlJc w:val="left"/>
+      <w:pPr>
+        <w:ind w:left="3960" w:hanging="360"/>
+      </w:pPr>
+    </w:lvl>
+    <w:lvl w:ilvl="5" w:tplc="0419001B" w:tentative="1">
+      <w:start w:val="1"/>
+      <w:numFmt w:val="lowerRoman"/>
+      <w:lvlText w:val="%6."/>
+      <w:lvlJc w:val="right"/>
+      <w:pPr>
+        <w:ind w:left="4680" w:hanging="180"/>
+      </w:pPr>
+    </w:lvl>
+    <w:lvl w:ilvl="6" w:tplc="0419000F" w:tentative="1">
+      <w:start w:val="1"/>
+      <w:numFmt w:val="decimal"/>
+      <w:lvlText w:val="%7."/>
+      <w:lvlJc w:val="left"/>
+      <w:pPr>
+        <w:ind w:left="5400" w:hanging="360"/>
+      </w:pPr>
+    </w:lvl>
+    <w:lvl w:ilvl="7" w:tplc="04190019" w:tentative="1">
+      <w:start w:val="1"/>
+      <w:numFmt w:val="lowerLetter"/>
+      <w:lvlText w:val="%8."/>
+      <w:lvlJc w:val="left"/>
+      <w:pPr>
+        <w:ind w:left="6120" w:hanging="360"/>
+      </w:pPr>
+    </w:lvl>
+    <w:lvl w:ilvl="8" w:tplc="0419001B" w:tentative="1">
+      <w:start w:val="1"/>
+      <w:numFmt w:val="lowerRoman"/>
+      <w:lvlText w:val="%9."/>
+      <w:lvlJc w:val="right"/>
+      <w:pPr>
+        <w:ind w:left="6840" w:hanging="180"/>
+      </w:pPr>
+    </w:lvl>
+  </w:abstractNum>
+  <w:abstractNum w:abstractNumId="6" w15:restartNumberingAfterBreak="0">
+    <w:nsid w:val="52986985"/>
+    <w:multiLevelType w:val="hybridMultilevel"/>
+    <w:tmpl w:val="8392E33A"/>
+    <w:lvl w:ilvl="0" w:tplc="54EA2E5A">
+      <w:start w:val="1"/>
+      <w:numFmt w:val="decimal"/>
+      <w:lvlText w:val="%1)"/>
+      <w:lvlJc w:val="left"/>
+      <w:pPr>
+        <w:ind w:left="1080" w:hanging="360"/>
+      </w:pPr>
+      <w:rPr>
+        <w:rFonts w:hint="default"/>
+      </w:rPr>
+    </w:lvl>
+    <w:lvl w:ilvl="1" w:tplc="04190019" w:tentative="1">
+      <w:start w:val="1"/>
+      <w:numFmt w:val="lowerLetter"/>
+      <w:lvlText w:val="%2."/>
+      <w:lvlJc w:val="left"/>
+      <w:pPr>
+        <w:ind w:left="1800" w:hanging="360"/>
+      </w:pPr>
+    </w:lvl>
+    <w:lvl w:ilvl="2" w:tplc="0419001B" w:tentative="1">
+      <w:start w:val="1"/>
+      <w:numFmt w:val="lowerRoman"/>
+      <w:lvlText w:val="%3."/>
+      <w:lvlJc w:val="right"/>
+      <w:pPr>
+        <w:ind w:left="2520" w:hanging="180"/>
+      </w:pPr>
+    </w:lvl>
+    <w:lvl w:ilvl="3" w:tplc="0419000F" w:tentative="1">
+      <w:start w:val="1"/>
+      <w:numFmt w:val="decimal"/>
+      <w:lvlText w:val="%4."/>
+      <w:lvlJc w:val="left"/>
+      <w:pPr>
+        <w:ind w:left="3240" w:hanging="360"/>
+      </w:pPr>
+    </w:lvl>
+    <w:lvl w:ilvl="4" w:tplc="04190019" w:tentative="1">
+      <w:start w:val="1"/>
+      <w:numFmt w:val="lowerLetter"/>
+      <w:lvlText w:val="%5."/>
+      <w:lvlJc w:val="left"/>
+      <w:pPr>
+        <w:ind w:left="3960" w:hanging="360"/>
+      </w:pPr>
+    </w:lvl>
+    <w:lvl w:ilvl="5" w:tplc="0419001B" w:tentative="1">
+      <w:start w:val="1"/>
+      <w:numFmt w:val="lowerRoman"/>
+      <w:lvlText w:val="%6."/>
+      <w:lvlJc w:val="right"/>
+      <w:pPr>
+        <w:ind w:left="4680" w:hanging="180"/>
+      </w:pPr>
+    </w:lvl>
+    <w:lvl w:ilvl="6" w:tplc="0419000F" w:tentative="1">
+      <w:start w:val="1"/>
+      <w:numFmt w:val="decimal"/>
+      <w:lvlText w:val="%7."/>
+      <w:lvlJc w:val="left"/>
+      <w:pPr>
+        <w:ind w:left="5400" w:hanging="360"/>
+      </w:pPr>
+    </w:lvl>
+    <w:lvl w:ilvl="7" w:tplc="04190019" w:tentative="1">
+      <w:start w:val="1"/>
+      <w:numFmt w:val="lowerLetter"/>
+      <w:lvlText w:val="%8."/>
+      <w:lvlJc w:val="left"/>
+      <w:pPr>
+        <w:ind w:left="6120" w:hanging="360"/>
+      </w:pPr>
+    </w:lvl>
+    <w:lvl w:ilvl="8" w:tplc="0419001B" w:tentative="1">
+      <w:start w:val="1"/>
+      <w:numFmt w:val="lowerRoman"/>
+      <w:lvlText w:val="%9."/>
+      <w:lvlJc w:val="right"/>
+      <w:pPr>
+        <w:ind w:left="6840" w:hanging="180"/>
+      </w:pPr>
+    </w:lvl>
+  </w:abstractNum>
+  <w:abstractNum w:abstractNumId="7" w15:restartNumberingAfterBreak="0">
+    <w:nsid w:val="62047AB3"/>
+    <w:multiLevelType w:val="hybridMultilevel"/>
+    <w:tmpl w:val="63B8FBB8"/>
+    <w:lvl w:ilvl="0" w:tplc="04190011">
+      <w:start w:val="1"/>
+      <w:numFmt w:val="decimal"/>
+      <w:lvlText w:val="%1)"/>
+      <w:lvlJc w:val="left"/>
+      <w:pPr>
+        <w:ind w:left="720" w:hanging="360"/>
+      </w:pPr>
+      <w:rPr>
+        <w:rFonts w:hint="default"/>
+      </w:rPr>
+    </w:lvl>
+    <w:lvl w:ilvl="1" w:tplc="04190019" w:tentative="1">
+      <w:start w:val="1"/>
+      <w:numFmt w:val="lowerLetter"/>
+      <w:lvlText w:val="%2."/>
+      <w:lvlJc w:val="left"/>
+      <w:pPr>
+        <w:ind w:left="1440" w:hanging="360"/>
+      </w:pPr>
+    </w:lvl>
+    <w:lvl w:ilvl="2" w:tplc="0419001B" w:tentative="1">
+      <w:start w:val="1"/>
+      <w:numFmt w:val="lowerRoman"/>
+      <w:lvlText w:val="%3."/>
+      <w:lvlJc w:val="right"/>
+      <w:pPr>
+        <w:ind w:left="2160" w:hanging="180"/>
+      </w:pPr>
+    </w:lvl>
+    <w:lvl w:ilvl="3" w:tplc="0419000F" w:tentative="1">
+      <w:start w:val="1"/>
+      <w:numFmt w:val="decimal"/>
+      <w:lvlText w:val="%4."/>
+      <w:lvlJc w:val="left"/>
+      <w:pPr>
+        <w:ind w:left="2880" w:hanging="360"/>
+      </w:pPr>
+    </w:lvl>
+    <w:lvl w:ilvl="4" w:tplc="04190019" w:tentative="1">
+      <w:start w:val="1"/>
+      <w:numFmt w:val="lowerLetter"/>
+      <w:lvlText w:val="%5."/>
+      <w:lvlJc w:val="left"/>
+      <w:pPr>
+        <w:ind w:left="3600" w:hanging="360"/>
+      </w:pPr>
+    </w:lvl>
+    <w:lvl w:ilvl="5" w:tplc="0419001B" w:tentative="1">
+      <w:start w:val="1"/>
+      <w:numFmt w:val="lowerRoman"/>
+      <w:lvlText w:val="%6."/>
+      <w:lvlJc w:val="right"/>
+      <w:pPr>
+        <w:ind w:left="4320" w:hanging="180"/>
+      </w:pPr>
+    </w:lvl>
+    <w:lvl w:ilvl="6" w:tplc="0419000F" w:tentative="1">
+      <w:start w:val="1"/>
+      <w:numFmt w:val="decimal"/>
+      <w:lvlText w:val="%7."/>
+      <w:lvlJc w:val="left"/>
+      <w:pPr>
+        <w:ind w:left="5040" w:hanging="360"/>
+      </w:pPr>
+    </w:lvl>
+    <w:lvl w:ilvl="7" w:tplc="04190019" w:tentative="1">
+      <w:start w:val="1"/>
+      <w:numFmt w:val="lowerLetter"/>
+      <w:lvlText w:val="%8."/>
+      <w:lvlJc w:val="left"/>
+      <w:pPr>
+        <w:ind w:left="5760" w:hanging="360"/>
+      </w:pPr>
+    </w:lvl>
+    <w:lvl w:ilvl="8" w:tplc="0419001B" w:tentative="1">
+      <w:start w:val="1"/>
+      <w:numFmt w:val="lowerRoman"/>
+      <w:lvlText w:val="%9."/>
+      <w:lvlJc w:val="right"/>
+      <w:pPr>
+        <w:ind w:left="6480" w:hanging="180"/>
+      </w:pPr>
+    </w:lvl>
+  </w:abstractNum>
+  <w:abstractNum w:abstractNumId="8" w15:restartNumberingAfterBreak="0">
     <w:nsid w:val="6B155FCC"/>
     <w:multiLevelType w:val="hybridMultilevel"/>
     <w:tmpl w:val="32C4101C"/>
@@ -2153,7 +5903,7 @@
       </w:pPr>
     </w:lvl>
   </w:abstractNum>
-  <w:abstractNum w:abstractNumId="2" w15:restartNumberingAfterBreak="0">
+  <w:abstractNum w:abstractNumId="9" w15:restartNumberingAfterBreak="0">
     <w:nsid w:val="6D6E54BE"/>
     <w:multiLevelType w:val="hybridMultilevel"/>
     <w:tmpl w:val="1232619C"/>
@@ -2243,12 +5993,33 @@
     </w:lvl>
   </w:abstractNum>
   <w:num w:numId="1">
+    <w:abstractNumId w:val="1"/>
+  </w:num>
+  <w:num w:numId="2">
+    <w:abstractNumId w:val="8"/>
+  </w:num>
+  <w:num w:numId="3">
+    <w:abstractNumId w:val="9"/>
+  </w:num>
+  <w:num w:numId="4">
+    <w:abstractNumId w:val="3"/>
+  </w:num>
+  <w:num w:numId="5">
+    <w:abstractNumId w:val="4"/>
+  </w:num>
+  <w:num w:numId="6">
+    <w:abstractNumId w:val="6"/>
+  </w:num>
+  <w:num w:numId="7">
     <w:abstractNumId w:val="0"/>
   </w:num>
-  <w:num w:numId="2">
-    <w:abstractNumId w:val="1"/>
+  <w:num w:numId="8">
+    <w:abstractNumId w:val="5"/>
   </w:num>
-  <w:num w:numId="3">
+  <w:num w:numId="9">
+    <w:abstractNumId w:val="7"/>
+  </w:num>
+  <w:num w:numId="10">
     <w:abstractNumId w:val="2"/>
   </w:num>
 </w:numbering>
@@ -2701,6 +6472,46 @@
       <w:contextualSpacing/>
     </w:pPr>
   </w:style>
+  <w:style w:type="character" w:styleId="a5">
+    <w:name w:val="Hyperlink"/>
+    <w:basedOn w:val="a0"/>
+    <w:uiPriority w:val="99"/>
+    <w:unhideWhenUsed/>
+    <w:rsid w:val="00E922A7"/>
+    <w:rPr>
+      <w:color w:val="0563C1" w:themeColor="hyperlink"/>
+      <w:u w:val="single"/>
+    </w:rPr>
+  </w:style>
+  <w:style w:type="character" w:styleId="a6">
+    <w:name w:val="Unresolved Mention"/>
+    <w:basedOn w:val="a0"/>
+    <w:uiPriority w:val="99"/>
+    <w:semiHidden/>
+    <w:unhideWhenUsed/>
+    <w:rsid w:val="00E922A7"/>
+    <w:rPr>
+      <w:color w:val="605E5C"/>
+      <w:shd w:val="clear" w:color="auto" w:fill="E1DFDD"/>
+    </w:rPr>
+  </w:style>
+  <w:style w:type="paragraph" w:styleId="a7">
+    <w:name w:val="Normal (Web)"/>
+    <w:basedOn w:val="a"/>
+    <w:uiPriority w:val="99"/>
+    <w:semiHidden/>
+    <w:unhideWhenUsed/>
+    <w:rsid w:val="00E70470"/>
+    <w:pPr>
+      <w:spacing w:before="100" w:beforeAutospacing="1" w:after="100" w:afterAutospacing="1" w:line="240" w:lineRule="auto"/>
+    </w:pPr>
+    <w:rPr>
+      <w:rFonts w:ascii="Times New Roman" w:eastAsia="Times New Roman" w:hAnsi="Times New Roman" w:cs="Times New Roman"/>
+      <w:sz w:val="24"/>
+      <w:szCs w:val="24"/>
+      <w:lang w:eastAsia="ru-RU"/>
+    </w:rPr>
+  </w:style>
 </w:styles>
 </file>
 

</xml_diff>